<commit_message>
refactored base path for the project
</commit_message>
<xml_diff>
--- a/100 LeetCode Problems to Master DSA.docx
+++ b/100 LeetCode Problems to Master DSA.docx
@@ -11,7 +11,7 @@
         </w:numPr>
         <w:ind w:left="360"/>
       </w:pPr>
-      <w:bookmarkStart w:id="0" w:name="_Toc216524161"/>
+      <w:bookmarkStart w:id="0" w:name="_Toc216622728"/>
       <w:r>
         <w:t>Introduction</w:t>
       </w:r>
@@ -129,10 +129,15 @@
     <w:p/>
     <w:p/>
     <w:p/>
+    <w:p/>
     <w:sdt>
       <w:sdtPr>
         <w:rPr>
-          <w:lang w:val="en-GB"/>
+          <w:rFonts w:asciiTheme="minorHAnsi" w:eastAsiaTheme="minorHAnsi" w:hAnsiTheme="minorHAnsi" w:cstheme="minorBidi"/>
+          <w:color w:val="auto"/>
+          <w:sz w:val="22"/>
+          <w:szCs w:val="22"/>
+          <w:lang w:val="en-GB" w:eastAsia="en-US"/>
         </w:rPr>
         <w:id w:val="2043541062"/>
         <w:docPartObj>
@@ -142,22 +147,25 @@
       </w:sdtPr>
       <w:sdtEndPr>
         <w:rPr>
-          <w:rFonts w:asciiTheme="minorHAnsi" w:eastAsiaTheme="minorHAnsi" w:hAnsiTheme="minorHAnsi" w:cstheme="minorBidi"/>
-          <w:b/>
-          <w:bCs/>
-          <w:color w:val="auto"/>
-          <w:sz w:val="22"/>
-          <w:szCs w:val="22"/>
-          <w:lang w:eastAsia="en-US"/>
+          <w:b/>
+          <w:bCs/>
         </w:rPr>
       </w:sdtEndPr>
       <w:sdtContent>
         <w:p>
           <w:pPr>
             <w:pStyle w:val="TOCHeading"/>
+            <w:rPr>
+              <w:b/>
+              <w:bCs/>
+              <w:color w:val="auto"/>
+            </w:rPr>
           </w:pPr>
           <w:r>
             <w:rPr>
+              <w:b/>
+              <w:bCs/>
+              <w:color w:val="auto"/>
               <w:lang w:val="en-GB"/>
             </w:rPr>
             <w:t>Contents</w:t>
@@ -171,6 +179,8 @@
             </w:tabs>
             <w:rPr>
               <w:rFonts w:eastAsiaTheme="minorEastAsia"/>
+              <w:b/>
+              <w:bCs/>
               <w:noProof/>
               <w:kern w:val="2"/>
               <w:sz w:val="24"/>
@@ -180,24 +190,41 @@
             </w:rPr>
           </w:pPr>
           <w:r>
+            <w:rPr>
+              <w:b/>
+              <w:bCs/>
+            </w:rPr>
             <w:fldChar w:fldCharType="begin"/>
           </w:r>
           <w:r>
+            <w:rPr>
+              <w:b/>
+              <w:bCs/>
+            </w:rPr>
             <w:instrText xml:space="preserve"> TOC \o "1-3" \h \z \u </w:instrText>
           </w:r>
           <w:r>
+            <w:rPr>
+              <w:b/>
+              <w:bCs/>
+            </w:rPr>
             <w:fldChar w:fldCharType="separate"/>
           </w:r>
-          <w:hyperlink w:anchor="_Toc216524161" w:history="1">
+          <w:hyperlink w:anchor="_Toc216622728" w:history="1">
             <w:r>
               <w:rPr>
                 <w:rStyle w:val="Hyperlink"/>
+                <w:b/>
+                <w:bCs/>
                 <w:noProof/>
+                <w:color w:val="auto"/>
               </w:rPr>
               <w:t>Introduction</w:t>
             </w:r>
             <w:r>
               <w:rPr>
+                <w:b/>
+                <w:bCs/>
                 <w:noProof/>
                 <w:webHidden/>
               </w:rPr>
@@ -205,6 +232,8 @@
             </w:r>
             <w:r>
               <w:rPr>
+                <w:b/>
+                <w:bCs/>
                 <w:noProof/>
                 <w:webHidden/>
               </w:rPr>
@@ -212,19 +241,25 @@
             </w:r>
             <w:r>
               <w:rPr>
+                <w:b/>
+                <w:bCs/>
                 <w:noProof/>
                 <w:webHidden/>
               </w:rPr>
-              <w:instrText xml:space="preserve"> PAGEREF _Toc216524161 \h </w:instrText>
+              <w:instrText xml:space="preserve"> PAGEREF _Toc216622728 \h </w:instrText>
             </w:r>
             <w:r>
               <w:rPr>
+                <w:b/>
+                <w:bCs/>
                 <w:noProof/>
                 <w:webHidden/>
               </w:rPr>
             </w:r>
             <w:r>
               <w:rPr>
+                <w:b/>
+                <w:bCs/>
                 <w:noProof/>
                 <w:webHidden/>
               </w:rPr>
@@ -232,6 +267,8 @@
             </w:r>
             <w:r>
               <w:rPr>
+                <w:b/>
+                <w:bCs/>
                 <w:noProof/>
                 <w:webHidden/>
               </w:rPr>
@@ -239,6 +276,8 @@
             </w:r>
             <w:r>
               <w:rPr>
+                <w:b/>
+                <w:bCs/>
                 <w:noProof/>
                 <w:webHidden/>
               </w:rPr>
@@ -255,6 +294,8 @@
             </w:tabs>
             <w:rPr>
               <w:rFonts w:eastAsiaTheme="minorEastAsia"/>
+              <w:b/>
+              <w:bCs/>
               <w:noProof/>
               <w:kern w:val="2"/>
               <w:sz w:val="24"/>
@@ -263,17 +304,22 @@
               <w14:ligatures w14:val="standardContextual"/>
             </w:rPr>
           </w:pPr>
-          <w:hyperlink w:anchor="_Toc216524162" w:history="1">
+          <w:hyperlink w:anchor="_Toc216622729" w:history="1">
             <w:r>
               <w:rPr>
                 <w:rStyle w:val="Hyperlink"/>
+                <w:b/>
+                <w:bCs/>
                 <w:noProof/>
+                <w:color w:val="auto"/>
               </w:rPr>
               <w:t>1.</w:t>
             </w:r>
             <w:r>
               <w:rPr>
                 <w:rFonts w:eastAsiaTheme="minorEastAsia"/>
+                <w:b/>
+                <w:bCs/>
                 <w:noProof/>
                 <w:kern w:val="2"/>
                 <w:sz w:val="24"/>
@@ -286,12 +332,17 @@
             <w:r>
               <w:rPr>
                 <w:rStyle w:val="Hyperlink"/>
+                <w:b/>
+                <w:bCs/>
                 <w:noProof/>
+                <w:color w:val="auto"/>
               </w:rPr>
               <w:t>Arrays &amp; Strings (20 Questions)</w:t>
             </w:r>
             <w:r>
               <w:rPr>
+                <w:b/>
+                <w:bCs/>
                 <w:noProof/>
                 <w:webHidden/>
               </w:rPr>
@@ -299,6 +350,8 @@
             </w:r>
             <w:r>
               <w:rPr>
+                <w:b/>
+                <w:bCs/>
                 <w:noProof/>
                 <w:webHidden/>
               </w:rPr>
@@ -306,19 +359,25 @@
             </w:r>
             <w:r>
               <w:rPr>
+                <w:b/>
+                <w:bCs/>
                 <w:noProof/>
                 <w:webHidden/>
               </w:rPr>
-              <w:instrText xml:space="preserve"> PAGEREF _Toc216524162 \h </w:instrText>
+              <w:instrText xml:space="preserve"> PAGEREF _Toc216622729 \h </w:instrText>
             </w:r>
             <w:r>
               <w:rPr>
+                <w:b/>
+                <w:bCs/>
                 <w:noProof/>
                 <w:webHidden/>
               </w:rPr>
             </w:r>
             <w:r>
               <w:rPr>
+                <w:b/>
+                <w:bCs/>
                 <w:noProof/>
                 <w:webHidden/>
               </w:rPr>
@@ -326,6 +385,8 @@
             </w:r>
             <w:r>
               <w:rPr>
+                <w:b/>
+                <w:bCs/>
                 <w:noProof/>
                 <w:webHidden/>
               </w:rPr>
@@ -333,6 +394,8 @@
             </w:r>
             <w:r>
               <w:rPr>
+                <w:b/>
+                <w:bCs/>
                 <w:noProof/>
                 <w:webHidden/>
               </w:rPr>
@@ -349,6 +412,8 @@
             </w:tabs>
             <w:rPr>
               <w:rFonts w:eastAsiaTheme="minorEastAsia"/>
+              <w:b/>
+              <w:bCs/>
               <w:noProof/>
               <w:kern w:val="2"/>
               <w:sz w:val="24"/>
@@ -357,17 +422,22 @@
               <w14:ligatures w14:val="standardContextual"/>
             </w:rPr>
           </w:pPr>
-          <w:hyperlink w:anchor="_Toc216524163" w:history="1">
+          <w:hyperlink w:anchor="_Toc216622730" w:history="1">
             <w:r>
               <w:rPr>
                 <w:rStyle w:val="Hyperlink"/>
+                <w:b/>
+                <w:bCs/>
                 <w:noProof/>
+                <w:color w:val="auto"/>
               </w:rPr>
               <w:t>2.</w:t>
             </w:r>
             <w:r>
               <w:rPr>
                 <w:rFonts w:eastAsiaTheme="minorEastAsia"/>
+                <w:b/>
+                <w:bCs/>
                 <w:noProof/>
                 <w:kern w:val="2"/>
                 <w:sz w:val="24"/>
@@ -380,12 +450,17 @@
             <w:r>
               <w:rPr>
                 <w:rStyle w:val="Hyperlink"/>
+                <w:b/>
+                <w:bCs/>
                 <w:noProof/>
+                <w:color w:val="auto"/>
               </w:rPr>
               <w:t>Linked Lists (10 Questions)</w:t>
             </w:r>
             <w:r>
               <w:rPr>
+                <w:b/>
+                <w:bCs/>
                 <w:noProof/>
                 <w:webHidden/>
               </w:rPr>
@@ -393,6 +468,8 @@
             </w:r>
             <w:r>
               <w:rPr>
+                <w:b/>
+                <w:bCs/>
                 <w:noProof/>
                 <w:webHidden/>
               </w:rPr>
@@ -400,19 +477,25 @@
             </w:r>
             <w:r>
               <w:rPr>
+                <w:b/>
+                <w:bCs/>
                 <w:noProof/>
                 <w:webHidden/>
               </w:rPr>
-              <w:instrText xml:space="preserve"> PAGEREF _Toc216524163 \h </w:instrText>
+              <w:instrText xml:space="preserve"> PAGEREF _Toc216622730 \h </w:instrText>
             </w:r>
             <w:r>
               <w:rPr>
+                <w:b/>
+                <w:bCs/>
                 <w:noProof/>
                 <w:webHidden/>
               </w:rPr>
             </w:r>
             <w:r>
               <w:rPr>
+                <w:b/>
+                <w:bCs/>
                 <w:noProof/>
                 <w:webHidden/>
               </w:rPr>
@@ -420,6 +503,8 @@
             </w:r>
             <w:r>
               <w:rPr>
+                <w:b/>
+                <w:bCs/>
                 <w:noProof/>
                 <w:webHidden/>
               </w:rPr>
@@ -427,6 +512,8 @@
             </w:r>
             <w:r>
               <w:rPr>
+                <w:b/>
+                <w:bCs/>
                 <w:noProof/>
                 <w:webHidden/>
               </w:rPr>
@@ -443,6 +530,8 @@
             </w:tabs>
             <w:rPr>
               <w:rFonts w:eastAsiaTheme="minorEastAsia"/>
+              <w:b/>
+              <w:bCs/>
               <w:noProof/>
               <w:kern w:val="2"/>
               <w:sz w:val="24"/>
@@ -451,17 +540,22 @@
               <w14:ligatures w14:val="standardContextual"/>
             </w:rPr>
           </w:pPr>
-          <w:hyperlink w:anchor="_Toc216524164" w:history="1">
+          <w:hyperlink w:anchor="_Toc216622731" w:history="1">
             <w:r>
               <w:rPr>
                 <w:rStyle w:val="Hyperlink"/>
+                <w:b/>
+                <w:bCs/>
                 <w:noProof/>
+                <w:color w:val="auto"/>
               </w:rPr>
               <w:t>3.</w:t>
             </w:r>
             <w:r>
               <w:rPr>
                 <w:rFonts w:eastAsiaTheme="minorEastAsia"/>
+                <w:b/>
+                <w:bCs/>
                 <w:noProof/>
                 <w:kern w:val="2"/>
                 <w:sz w:val="24"/>
@@ -474,12 +568,17 @@
             <w:r>
               <w:rPr>
                 <w:rStyle w:val="Hyperlink"/>
+                <w:b/>
+                <w:bCs/>
                 <w:noProof/>
+                <w:color w:val="auto"/>
               </w:rPr>
               <w:t>Stacks &amp; Queues (10 Questions)</w:t>
             </w:r>
             <w:r>
               <w:rPr>
+                <w:b/>
+                <w:bCs/>
                 <w:noProof/>
                 <w:webHidden/>
               </w:rPr>
@@ -487,6 +586,8 @@
             </w:r>
             <w:r>
               <w:rPr>
+                <w:b/>
+                <w:bCs/>
                 <w:noProof/>
                 <w:webHidden/>
               </w:rPr>
@@ -494,19 +595,25 @@
             </w:r>
             <w:r>
               <w:rPr>
+                <w:b/>
+                <w:bCs/>
                 <w:noProof/>
                 <w:webHidden/>
               </w:rPr>
-              <w:instrText xml:space="preserve"> PAGEREF _Toc216524164 \h </w:instrText>
+              <w:instrText xml:space="preserve"> PAGEREF _Toc216622731 \h </w:instrText>
             </w:r>
             <w:r>
               <w:rPr>
+                <w:b/>
+                <w:bCs/>
                 <w:noProof/>
                 <w:webHidden/>
               </w:rPr>
             </w:r>
             <w:r>
               <w:rPr>
+                <w:b/>
+                <w:bCs/>
                 <w:noProof/>
                 <w:webHidden/>
               </w:rPr>
@@ -514,6 +621,8 @@
             </w:r>
             <w:r>
               <w:rPr>
+                <w:b/>
+                <w:bCs/>
                 <w:noProof/>
                 <w:webHidden/>
               </w:rPr>
@@ -521,6 +630,8 @@
             </w:r>
             <w:r>
               <w:rPr>
+                <w:b/>
+                <w:bCs/>
                 <w:noProof/>
                 <w:webHidden/>
               </w:rPr>
@@ -537,6 +648,8 @@
             </w:tabs>
             <w:rPr>
               <w:rFonts w:eastAsiaTheme="minorEastAsia"/>
+              <w:b/>
+              <w:bCs/>
               <w:noProof/>
               <w:kern w:val="2"/>
               <w:sz w:val="24"/>
@@ -545,17 +658,22 @@
               <w14:ligatures w14:val="standardContextual"/>
             </w:rPr>
           </w:pPr>
-          <w:hyperlink w:anchor="_Toc216524165" w:history="1">
+          <w:hyperlink w:anchor="_Toc216622732" w:history="1">
             <w:r>
               <w:rPr>
                 <w:rStyle w:val="Hyperlink"/>
+                <w:b/>
+                <w:bCs/>
                 <w:noProof/>
+                <w:color w:val="auto"/>
               </w:rPr>
               <w:t>4.</w:t>
             </w:r>
             <w:r>
               <w:rPr>
                 <w:rFonts w:eastAsiaTheme="minorEastAsia"/>
+                <w:b/>
+                <w:bCs/>
                 <w:noProof/>
                 <w:kern w:val="2"/>
                 <w:sz w:val="24"/>
@@ -568,12 +686,17 @@
             <w:r>
               <w:rPr>
                 <w:rStyle w:val="Hyperlink"/>
+                <w:b/>
+                <w:bCs/>
                 <w:noProof/>
+                <w:color w:val="auto"/>
               </w:rPr>
               <w:t>Trees &amp; Graphs (20 Questions)</w:t>
             </w:r>
             <w:r>
               <w:rPr>
+                <w:b/>
+                <w:bCs/>
                 <w:noProof/>
                 <w:webHidden/>
               </w:rPr>
@@ -581,6 +704,8 @@
             </w:r>
             <w:r>
               <w:rPr>
+                <w:b/>
+                <w:bCs/>
                 <w:noProof/>
                 <w:webHidden/>
               </w:rPr>
@@ -588,19 +713,25 @@
             </w:r>
             <w:r>
               <w:rPr>
+                <w:b/>
+                <w:bCs/>
                 <w:noProof/>
                 <w:webHidden/>
               </w:rPr>
-              <w:instrText xml:space="preserve"> PAGEREF _Toc216524165 \h </w:instrText>
+              <w:instrText xml:space="preserve"> PAGEREF _Toc216622732 \h </w:instrText>
             </w:r>
             <w:r>
               <w:rPr>
+                <w:b/>
+                <w:bCs/>
                 <w:noProof/>
                 <w:webHidden/>
               </w:rPr>
             </w:r>
             <w:r>
               <w:rPr>
+                <w:b/>
+                <w:bCs/>
                 <w:noProof/>
                 <w:webHidden/>
               </w:rPr>
@@ -608,6 +739,8 @@
             </w:r>
             <w:r>
               <w:rPr>
+                <w:b/>
+                <w:bCs/>
                 <w:noProof/>
                 <w:webHidden/>
               </w:rPr>
@@ -615,6 +748,8 @@
             </w:r>
             <w:r>
               <w:rPr>
+                <w:b/>
+                <w:bCs/>
                 <w:noProof/>
                 <w:webHidden/>
               </w:rPr>
@@ -631,6 +766,8 @@
             </w:tabs>
             <w:rPr>
               <w:rFonts w:eastAsiaTheme="minorEastAsia"/>
+              <w:b/>
+              <w:bCs/>
               <w:noProof/>
               <w:kern w:val="2"/>
               <w:sz w:val="24"/>
@@ -639,17 +776,22 @@
               <w14:ligatures w14:val="standardContextual"/>
             </w:rPr>
           </w:pPr>
-          <w:hyperlink w:anchor="_Toc216524166" w:history="1">
+          <w:hyperlink w:anchor="_Toc216622733" w:history="1">
             <w:r>
               <w:rPr>
                 <w:rStyle w:val="Hyperlink"/>
+                <w:b/>
+                <w:bCs/>
                 <w:noProof/>
+                <w:color w:val="auto"/>
               </w:rPr>
               <w:t>5.</w:t>
             </w:r>
             <w:r>
               <w:rPr>
                 <w:rFonts w:eastAsiaTheme="minorEastAsia"/>
+                <w:b/>
+                <w:bCs/>
                 <w:noProof/>
                 <w:kern w:val="2"/>
                 <w:sz w:val="24"/>
@@ -662,12 +804,17 @@
             <w:r>
               <w:rPr>
                 <w:rStyle w:val="Hyperlink"/>
+                <w:b/>
+                <w:bCs/>
                 <w:noProof/>
+                <w:color w:val="auto"/>
               </w:rPr>
               <w:t>Dynamic Programming (20 Questions)</w:t>
             </w:r>
             <w:r>
               <w:rPr>
+                <w:b/>
+                <w:bCs/>
                 <w:noProof/>
                 <w:webHidden/>
               </w:rPr>
@@ -675,6 +822,8 @@
             </w:r>
             <w:r>
               <w:rPr>
+                <w:b/>
+                <w:bCs/>
                 <w:noProof/>
                 <w:webHidden/>
               </w:rPr>
@@ -682,19 +831,25 @@
             </w:r>
             <w:r>
               <w:rPr>
+                <w:b/>
+                <w:bCs/>
                 <w:noProof/>
                 <w:webHidden/>
               </w:rPr>
-              <w:instrText xml:space="preserve"> PAGEREF _Toc216524166 \h </w:instrText>
+              <w:instrText xml:space="preserve"> PAGEREF _Toc216622733 \h </w:instrText>
             </w:r>
             <w:r>
               <w:rPr>
+                <w:b/>
+                <w:bCs/>
                 <w:noProof/>
                 <w:webHidden/>
               </w:rPr>
             </w:r>
             <w:r>
               <w:rPr>
+                <w:b/>
+                <w:bCs/>
                 <w:noProof/>
                 <w:webHidden/>
               </w:rPr>
@@ -702,6 +857,8 @@
             </w:r>
             <w:r>
               <w:rPr>
+                <w:b/>
+                <w:bCs/>
                 <w:noProof/>
                 <w:webHidden/>
               </w:rPr>
@@ -709,6 +866,8 @@
             </w:r>
             <w:r>
               <w:rPr>
+                <w:b/>
+                <w:bCs/>
                 <w:noProof/>
                 <w:webHidden/>
               </w:rPr>
@@ -725,6 +884,8 @@
             </w:tabs>
             <w:rPr>
               <w:rFonts w:eastAsiaTheme="minorEastAsia"/>
+              <w:b/>
+              <w:bCs/>
               <w:noProof/>
               <w:kern w:val="2"/>
               <w:sz w:val="24"/>
@@ -733,17 +894,22 @@
               <w14:ligatures w14:val="standardContextual"/>
             </w:rPr>
           </w:pPr>
-          <w:hyperlink w:anchor="_Toc216524167" w:history="1">
+          <w:hyperlink w:anchor="_Toc216622734" w:history="1">
             <w:r>
               <w:rPr>
                 <w:rStyle w:val="Hyperlink"/>
+                <w:b/>
+                <w:bCs/>
                 <w:noProof/>
+                <w:color w:val="auto"/>
               </w:rPr>
               <w:t>6.</w:t>
             </w:r>
             <w:r>
               <w:rPr>
                 <w:rFonts w:eastAsiaTheme="minorEastAsia"/>
+                <w:b/>
+                <w:bCs/>
                 <w:noProof/>
                 <w:kern w:val="2"/>
                 <w:sz w:val="24"/>
@@ -756,12 +922,17 @@
             <w:r>
               <w:rPr>
                 <w:rStyle w:val="Hyperlink"/>
+                <w:b/>
+                <w:bCs/>
                 <w:noProof/>
+                <w:color w:val="auto"/>
               </w:rPr>
               <w:t>Recursion &amp; Backtracking (10 Questions)</w:t>
             </w:r>
             <w:r>
               <w:rPr>
+                <w:b/>
+                <w:bCs/>
                 <w:noProof/>
                 <w:webHidden/>
               </w:rPr>
@@ -769,6 +940,8 @@
             </w:r>
             <w:r>
               <w:rPr>
+                <w:b/>
+                <w:bCs/>
                 <w:noProof/>
                 <w:webHidden/>
               </w:rPr>
@@ -776,19 +949,25 @@
             </w:r>
             <w:r>
               <w:rPr>
+                <w:b/>
+                <w:bCs/>
                 <w:noProof/>
                 <w:webHidden/>
               </w:rPr>
-              <w:instrText xml:space="preserve"> PAGEREF _Toc216524167 \h </w:instrText>
+              <w:instrText xml:space="preserve"> PAGEREF _Toc216622734 \h </w:instrText>
             </w:r>
             <w:r>
               <w:rPr>
+                <w:b/>
+                <w:bCs/>
                 <w:noProof/>
                 <w:webHidden/>
               </w:rPr>
             </w:r>
             <w:r>
               <w:rPr>
+                <w:b/>
+                <w:bCs/>
                 <w:noProof/>
                 <w:webHidden/>
               </w:rPr>
@@ -796,6 +975,8 @@
             </w:r>
             <w:r>
               <w:rPr>
+                <w:b/>
+                <w:bCs/>
                 <w:noProof/>
                 <w:webHidden/>
               </w:rPr>
@@ -803,6 +984,8 @@
             </w:r>
             <w:r>
               <w:rPr>
+                <w:b/>
+                <w:bCs/>
                 <w:noProof/>
                 <w:webHidden/>
               </w:rPr>
@@ -819,6 +1002,8 @@
             </w:tabs>
             <w:rPr>
               <w:rFonts w:eastAsiaTheme="minorEastAsia"/>
+              <w:b/>
+              <w:bCs/>
               <w:noProof/>
               <w:kern w:val="2"/>
               <w:sz w:val="24"/>
@@ -827,17 +1012,22 @@
               <w14:ligatures w14:val="standardContextual"/>
             </w:rPr>
           </w:pPr>
-          <w:hyperlink w:anchor="_Toc216524168" w:history="1">
+          <w:hyperlink w:anchor="_Toc216622735" w:history="1">
             <w:r>
               <w:rPr>
                 <w:rStyle w:val="Hyperlink"/>
+                <w:b/>
+                <w:bCs/>
                 <w:noProof/>
+                <w:color w:val="auto"/>
               </w:rPr>
               <w:t>7.</w:t>
             </w:r>
             <w:r>
               <w:rPr>
                 <w:rFonts w:eastAsiaTheme="minorEastAsia"/>
+                <w:b/>
+                <w:bCs/>
                 <w:noProof/>
                 <w:kern w:val="2"/>
                 <w:sz w:val="24"/>
@@ -850,12 +1040,17 @@
             <w:r>
               <w:rPr>
                 <w:rStyle w:val="Hyperlink"/>
+                <w:b/>
+                <w:bCs/>
                 <w:noProof/>
+                <w:color w:val="auto"/>
               </w:rPr>
               <w:t>Greedy Algorithms (5 Questions)</w:t>
             </w:r>
             <w:r>
               <w:rPr>
+                <w:b/>
+                <w:bCs/>
                 <w:noProof/>
                 <w:webHidden/>
               </w:rPr>
@@ -863,6 +1058,8 @@
             </w:r>
             <w:r>
               <w:rPr>
+                <w:b/>
+                <w:bCs/>
                 <w:noProof/>
                 <w:webHidden/>
               </w:rPr>
@@ -870,19 +1067,25 @@
             </w:r>
             <w:r>
               <w:rPr>
+                <w:b/>
+                <w:bCs/>
                 <w:noProof/>
                 <w:webHidden/>
               </w:rPr>
-              <w:instrText xml:space="preserve"> PAGEREF _Toc216524168 \h </w:instrText>
+              <w:instrText xml:space="preserve"> PAGEREF _Toc216622735 \h </w:instrText>
             </w:r>
             <w:r>
               <w:rPr>
+                <w:b/>
+                <w:bCs/>
                 <w:noProof/>
                 <w:webHidden/>
               </w:rPr>
             </w:r>
             <w:r>
               <w:rPr>
+                <w:b/>
+                <w:bCs/>
                 <w:noProof/>
                 <w:webHidden/>
               </w:rPr>
@@ -890,6 +1093,8 @@
             </w:r>
             <w:r>
               <w:rPr>
+                <w:b/>
+                <w:bCs/>
                 <w:noProof/>
                 <w:webHidden/>
               </w:rPr>
@@ -897,6 +1102,8 @@
             </w:r>
             <w:r>
               <w:rPr>
+                <w:b/>
+                <w:bCs/>
                 <w:noProof/>
                 <w:webHidden/>
               </w:rPr>
@@ -913,6 +1120,8 @@
             </w:tabs>
             <w:rPr>
               <w:rFonts w:eastAsiaTheme="minorEastAsia"/>
+              <w:b/>
+              <w:bCs/>
               <w:noProof/>
               <w:kern w:val="2"/>
               <w:sz w:val="24"/>
@@ -921,17 +1130,22 @@
               <w14:ligatures w14:val="standardContextual"/>
             </w:rPr>
           </w:pPr>
-          <w:hyperlink w:anchor="_Toc216524169" w:history="1">
+          <w:hyperlink w:anchor="_Toc216622736" w:history="1">
             <w:r>
               <w:rPr>
                 <w:rStyle w:val="Hyperlink"/>
+                <w:b/>
+                <w:bCs/>
                 <w:noProof/>
+                <w:color w:val="auto"/>
               </w:rPr>
               <w:t>8.</w:t>
             </w:r>
             <w:r>
               <w:rPr>
                 <w:rFonts w:eastAsiaTheme="minorEastAsia"/>
+                <w:b/>
+                <w:bCs/>
                 <w:noProof/>
                 <w:kern w:val="2"/>
                 <w:sz w:val="24"/>
@@ -944,12 +1158,17 @@
             <w:r>
               <w:rPr>
                 <w:rStyle w:val="Hyperlink"/>
+                <w:b/>
+                <w:bCs/>
                 <w:noProof/>
+                <w:color w:val="auto"/>
               </w:rPr>
               <w:t>Sorting &amp; Searching (5 Questions)</w:t>
             </w:r>
             <w:r>
               <w:rPr>
+                <w:b/>
+                <w:bCs/>
                 <w:noProof/>
                 <w:webHidden/>
               </w:rPr>
@@ -957,6 +1176,8 @@
             </w:r>
             <w:r>
               <w:rPr>
+                <w:b/>
+                <w:bCs/>
                 <w:noProof/>
                 <w:webHidden/>
               </w:rPr>
@@ -964,19 +1185,25 @@
             </w:r>
             <w:r>
               <w:rPr>
+                <w:b/>
+                <w:bCs/>
                 <w:noProof/>
                 <w:webHidden/>
               </w:rPr>
-              <w:instrText xml:space="preserve"> PAGEREF _Toc216524169 \h </w:instrText>
+              <w:instrText xml:space="preserve"> PAGEREF _Toc216622736 \h </w:instrText>
             </w:r>
             <w:r>
               <w:rPr>
+                <w:b/>
+                <w:bCs/>
                 <w:noProof/>
                 <w:webHidden/>
               </w:rPr>
             </w:r>
             <w:r>
               <w:rPr>
+                <w:b/>
+                <w:bCs/>
                 <w:noProof/>
                 <w:webHidden/>
               </w:rPr>
@@ -984,6 +1211,8 @@
             </w:r>
             <w:r>
               <w:rPr>
+                <w:b/>
+                <w:bCs/>
                 <w:noProof/>
                 <w:webHidden/>
               </w:rPr>
@@ -991,6 +1220,8 @@
             </w:r>
             <w:r>
               <w:rPr>
+                <w:b/>
+                <w:bCs/>
                 <w:noProof/>
                 <w:webHidden/>
               </w:rPr>
@@ -1007,6 +1238,8 @@
             </w:tabs>
             <w:rPr>
               <w:rFonts w:eastAsiaTheme="minorEastAsia"/>
+              <w:b/>
+              <w:bCs/>
               <w:noProof/>
               <w:kern w:val="2"/>
               <w:sz w:val="24"/>
@@ -1015,17 +1248,22 @@
               <w14:ligatures w14:val="standardContextual"/>
             </w:rPr>
           </w:pPr>
-          <w:hyperlink w:anchor="_Toc216524170" w:history="1">
+          <w:hyperlink w:anchor="_Toc216622737" w:history="1">
             <w:r>
               <w:rPr>
                 <w:rStyle w:val="Hyperlink"/>
+                <w:b/>
+                <w:bCs/>
                 <w:noProof/>
+                <w:color w:val="auto"/>
               </w:rPr>
               <w:t>9.</w:t>
             </w:r>
             <w:r>
               <w:rPr>
                 <w:rFonts w:eastAsiaTheme="minorEastAsia"/>
+                <w:b/>
+                <w:bCs/>
                 <w:noProof/>
                 <w:kern w:val="2"/>
                 <w:sz w:val="24"/>
@@ -1038,12 +1276,17 @@
             <w:r>
               <w:rPr>
                 <w:rStyle w:val="Hyperlink"/>
+                <w:b/>
+                <w:bCs/>
                 <w:noProof/>
+                <w:color w:val="auto"/>
               </w:rPr>
               <w:t>Document Version History</w:t>
             </w:r>
             <w:r>
               <w:rPr>
+                <w:b/>
+                <w:bCs/>
                 <w:noProof/>
                 <w:webHidden/>
               </w:rPr>
@@ -1051,6 +1294,8 @@
             </w:r>
             <w:r>
               <w:rPr>
+                <w:b/>
+                <w:bCs/>
                 <w:noProof/>
                 <w:webHidden/>
               </w:rPr>
@@ -1058,19 +1303,25 @@
             </w:r>
             <w:r>
               <w:rPr>
+                <w:b/>
+                <w:bCs/>
                 <w:noProof/>
                 <w:webHidden/>
               </w:rPr>
-              <w:instrText xml:space="preserve"> PAGEREF _Toc216524170 \h </w:instrText>
+              <w:instrText xml:space="preserve"> PAGEREF _Toc216622737 \h </w:instrText>
             </w:r>
             <w:r>
               <w:rPr>
+                <w:b/>
+                <w:bCs/>
                 <w:noProof/>
                 <w:webHidden/>
               </w:rPr>
             </w:r>
             <w:r>
               <w:rPr>
+                <w:b/>
+                <w:bCs/>
                 <w:noProof/>
                 <w:webHidden/>
               </w:rPr>
@@ -1078,6 +1329,8 @@
             </w:r>
             <w:r>
               <w:rPr>
+                <w:b/>
+                <w:bCs/>
                 <w:noProof/>
                 <w:webHidden/>
               </w:rPr>
@@ -1085,6 +1338,8 @@
             </w:r>
             <w:r>
               <w:rPr>
+                <w:b/>
+                <w:bCs/>
                 <w:noProof/>
                 <w:webHidden/>
               </w:rPr>
@@ -1101,6 +1356,8 @@
             </w:tabs>
             <w:rPr>
               <w:rFonts w:eastAsiaTheme="minorEastAsia"/>
+              <w:b/>
+              <w:bCs/>
               <w:noProof/>
               <w:kern w:val="2"/>
               <w:sz w:val="24"/>
@@ -1109,17 +1366,22 @@
               <w14:ligatures w14:val="standardContextual"/>
             </w:rPr>
           </w:pPr>
-          <w:hyperlink w:anchor="_Toc216524171" w:history="1">
+          <w:hyperlink w:anchor="_Toc216622738" w:history="1">
             <w:r>
               <w:rPr>
                 <w:rStyle w:val="Hyperlink"/>
+                <w:b/>
+                <w:bCs/>
                 <w:noProof/>
+                <w:color w:val="auto"/>
               </w:rPr>
               <w:t>10.</w:t>
             </w:r>
             <w:r>
               <w:rPr>
                 <w:rFonts w:eastAsiaTheme="minorEastAsia"/>
+                <w:b/>
+                <w:bCs/>
                 <w:noProof/>
                 <w:kern w:val="2"/>
                 <w:sz w:val="24"/>
@@ -1132,12 +1394,17 @@
             <w:r>
               <w:rPr>
                 <w:rStyle w:val="Hyperlink"/>
+                <w:b/>
+                <w:bCs/>
                 <w:noProof/>
+                <w:color w:val="auto"/>
               </w:rPr>
               <w:t>Reference Links:</w:t>
             </w:r>
             <w:r>
               <w:rPr>
+                <w:b/>
+                <w:bCs/>
                 <w:noProof/>
                 <w:webHidden/>
               </w:rPr>
@@ -1145,6 +1412,8 @@
             </w:r>
             <w:r>
               <w:rPr>
+                <w:b/>
+                <w:bCs/>
                 <w:noProof/>
                 <w:webHidden/>
               </w:rPr>
@@ -1152,19 +1421,25 @@
             </w:r>
             <w:r>
               <w:rPr>
+                <w:b/>
+                <w:bCs/>
                 <w:noProof/>
                 <w:webHidden/>
               </w:rPr>
-              <w:instrText xml:space="preserve"> PAGEREF _Toc216524171 \h </w:instrText>
+              <w:instrText xml:space="preserve"> PAGEREF _Toc216622738 \h </w:instrText>
             </w:r>
             <w:r>
               <w:rPr>
+                <w:b/>
+                <w:bCs/>
                 <w:noProof/>
                 <w:webHidden/>
               </w:rPr>
             </w:r>
             <w:r>
               <w:rPr>
+                <w:b/>
+                <w:bCs/>
                 <w:noProof/>
                 <w:webHidden/>
               </w:rPr>
@@ -1172,6 +1447,8 @@
             </w:r>
             <w:r>
               <w:rPr>
+                <w:b/>
+                <w:bCs/>
                 <w:noProof/>
                 <w:webHidden/>
               </w:rPr>
@@ -1179,6 +1456,8 @@
             </w:r>
             <w:r>
               <w:rPr>
+                <w:b/>
+                <w:bCs/>
                 <w:noProof/>
                 <w:webHidden/>
               </w:rPr>
@@ -1220,8 +1499,9 @@
       <w:pPr>
         <w:pStyle w:val="Heading2"/>
       </w:pPr>
-      <w:bookmarkStart w:id="1" w:name="_Toc216524162"/>
-      <w:r>
+      <w:bookmarkStart w:id="1" w:name="_Toc216622729"/>
+      <w:r>
+        <w:lastRenderedPageBreak/>
         <w:t>Arrays &amp; Strings (20 Questions)</w:t>
       </w:r>
       <w:bookmarkEnd w:id="1"/>
@@ -1232,9 +1512,6 @@
           <w:ilvl w:val="0"/>
           <w:numId w:val="8"/>
         </w:numPr>
-        <w:tabs>
-          <w:tab w:val="num" w:pos="720"/>
-        </w:tabs>
       </w:pPr>
       <w:r>
         <w:t>Two Sum</w:t>
@@ -1285,12 +1562,8 @@
           <w:ilvl w:val="0"/>
           <w:numId w:val="8"/>
         </w:numPr>
-        <w:tabs>
-          <w:tab w:val="num" w:pos="720"/>
-        </w:tabs>
-      </w:pPr>
-      <w:r>
-        <w:lastRenderedPageBreak/>
+      </w:pPr>
+      <w:r>
         <w:t>Best Time to Buy and Sell Stock</w:t>
       </w:r>
       <w:r>
@@ -1339,9 +1612,6 @@
           <w:ilvl w:val="0"/>
           <w:numId w:val="8"/>
         </w:numPr>
-        <w:tabs>
-          <w:tab w:val="num" w:pos="720"/>
-        </w:tabs>
       </w:pPr>
       <w:r>
         <w:t>Contains Duplicate</w:t>
@@ -1392,9 +1662,6 @@
           <w:ilvl w:val="0"/>
           <w:numId w:val="8"/>
         </w:numPr>
-        <w:tabs>
-          <w:tab w:val="num" w:pos="720"/>
-        </w:tabs>
       </w:pPr>
       <w:r>
         <w:t>Product of Array Except Self</w:t>
@@ -1445,9 +1712,6 @@
           <w:ilvl w:val="0"/>
           <w:numId w:val="8"/>
         </w:numPr>
-        <w:tabs>
-          <w:tab w:val="num" w:pos="720"/>
-        </w:tabs>
       </w:pPr>
       <w:r>
         <w:t>Maximum Subarray</w:t>
@@ -1498,9 +1762,6 @@
           <w:ilvl w:val="0"/>
           <w:numId w:val="8"/>
         </w:numPr>
-        <w:tabs>
-          <w:tab w:val="num" w:pos="720"/>
-        </w:tabs>
       </w:pPr>
       <w:r>
         <w:t>Maximum Product Subarray</w:t>
@@ -1551,9 +1812,6 @@
           <w:ilvl w:val="0"/>
           <w:numId w:val="8"/>
         </w:numPr>
-        <w:tabs>
-          <w:tab w:val="num" w:pos="720"/>
-        </w:tabs>
       </w:pPr>
       <w:r>
         <w:t>Find Minimum in Rotated Sorted Array</w:t>
@@ -1604,9 +1862,6 @@
           <w:ilvl w:val="0"/>
           <w:numId w:val="8"/>
         </w:numPr>
-        <w:tabs>
-          <w:tab w:val="num" w:pos="720"/>
-        </w:tabs>
       </w:pPr>
       <w:r>
         <w:t>Search in Rotated Sorted Array</w:t>
@@ -1657,9 +1912,6 @@
           <w:ilvl w:val="0"/>
           <w:numId w:val="8"/>
         </w:numPr>
-        <w:tabs>
-          <w:tab w:val="num" w:pos="720"/>
-        </w:tabs>
       </w:pPr>
       <w:r>
         <w:t>Longest Substring Without Repeating Characters</w:t>
@@ -1710,9 +1962,6 @@
           <w:ilvl w:val="0"/>
           <w:numId w:val="8"/>
         </w:numPr>
-        <w:tabs>
-          <w:tab w:val="num" w:pos="720"/>
-        </w:tabs>
       </w:pPr>
       <w:r>
         <w:t>Longest Palindromic Substring</w:t>
@@ -1763,9 +2012,6 @@
           <w:ilvl w:val="0"/>
           <w:numId w:val="8"/>
         </w:numPr>
-        <w:tabs>
-          <w:tab w:val="num" w:pos="720"/>
-        </w:tabs>
       </w:pPr>
       <w:r>
         <w:t>Valid Palindrome</w:t>
@@ -1816,9 +2062,6 @@
           <w:ilvl w:val="0"/>
           <w:numId w:val="8"/>
         </w:numPr>
-        <w:tabs>
-          <w:tab w:val="num" w:pos="720"/>
-        </w:tabs>
       </w:pPr>
       <w:r>
         <w:t>Container With Most Water</w:t>
@@ -1869,9 +2112,6 @@
           <w:ilvl w:val="0"/>
           <w:numId w:val="8"/>
         </w:numPr>
-        <w:tabs>
-          <w:tab w:val="num" w:pos="720"/>
-        </w:tabs>
       </w:pPr>
       <w:r>
         <w:t>3Sum</w:t>
@@ -1922,9 +2162,6 @@
           <w:ilvl w:val="0"/>
           <w:numId w:val="8"/>
         </w:numPr>
-        <w:tabs>
-          <w:tab w:val="num" w:pos="720"/>
-        </w:tabs>
       </w:pPr>
       <w:r>
         <w:t>Merge Intervals</w:t>
@@ -1975,9 +2212,6 @@
           <w:ilvl w:val="0"/>
           <w:numId w:val="8"/>
         </w:numPr>
-        <w:tabs>
-          <w:tab w:val="num" w:pos="720"/>
-        </w:tabs>
       </w:pPr>
       <w:r>
         <w:t>Insert Interval</w:t>
@@ -2042,9 +2276,6 @@
           <w:ilvl w:val="0"/>
           <w:numId w:val="8"/>
         </w:numPr>
-        <w:tabs>
-          <w:tab w:val="num" w:pos="720"/>
-        </w:tabs>
       </w:pPr>
       <w:r>
         <w:t>Spiral Matrix</w:t>
@@ -2109,9 +2340,6 @@
           <w:ilvl w:val="0"/>
           <w:numId w:val="8"/>
         </w:numPr>
-        <w:tabs>
-          <w:tab w:val="num" w:pos="720"/>
-        </w:tabs>
       </w:pPr>
       <w:r>
         <w:t>Set Matrix Zeroes</w:t>
@@ -2176,9 +2404,6 @@
           <w:ilvl w:val="0"/>
           <w:numId w:val="8"/>
         </w:numPr>
-        <w:tabs>
-          <w:tab w:val="num" w:pos="720"/>
-        </w:tabs>
       </w:pPr>
       <w:r>
         <w:t>Group Anagrams</w:t>
@@ -2243,9 +2468,6 @@
           <w:ilvl w:val="0"/>
           <w:numId w:val="8"/>
         </w:numPr>
-        <w:tabs>
-          <w:tab w:val="num" w:pos="720"/>
-        </w:tabs>
       </w:pPr>
       <w:r>
         <w:t>Longest Consecutive Sequence</w:t>
@@ -2310,9 +2532,6 @@
           <w:ilvl w:val="0"/>
           <w:numId w:val="8"/>
         </w:numPr>
-        <w:tabs>
-          <w:tab w:val="num" w:pos="720"/>
-        </w:tabs>
       </w:pPr>
       <w:r>
         <w:t>Top K Frequent Elements</w:t>
@@ -2372,17 +2591,10 @@
       </w:hyperlink>
     </w:p>
     <w:p>
-      <w:r>
-        <w:pict w14:anchorId="755DD13C">
-          <v:rect id="_x0000_i1025" style="width:0;height:.75pt" o:hralign="center" o:hrstd="t" o:hr="t" fillcolor="#a0a0a0" stroked="f"/>
-        </w:pict>
-      </w:r>
-    </w:p>
-    <w:p>
       <w:pPr>
         <w:pStyle w:val="Heading2"/>
       </w:pPr>
-      <w:bookmarkStart w:id="2" w:name="_Toc216524163"/>
+      <w:bookmarkStart w:id="2" w:name="_Toc216622730"/>
       <w:r>
         <w:t>Linked Lists (10 Questions)</w:t>
       </w:r>
@@ -2394,9 +2606,6 @@
           <w:ilvl w:val="0"/>
           <w:numId w:val="9"/>
         </w:numPr>
-        <w:tabs>
-          <w:tab w:val="num" w:pos="720"/>
-        </w:tabs>
       </w:pPr>
       <w:r>
         <w:t>Reverse Linked List</w:t>
@@ -2461,9 +2670,6 @@
           <w:ilvl w:val="0"/>
           <w:numId w:val="9"/>
         </w:numPr>
-        <w:tabs>
-          <w:tab w:val="num" w:pos="720"/>
-        </w:tabs>
       </w:pPr>
       <w:r>
         <w:t>Merge Two Sorted Lists</w:t>
@@ -2528,9 +2734,6 @@
           <w:ilvl w:val="0"/>
           <w:numId w:val="9"/>
         </w:numPr>
-        <w:tabs>
-          <w:tab w:val="num" w:pos="720"/>
-        </w:tabs>
       </w:pPr>
       <w:r>
         <w:t>Linked List Cycle</w:t>
@@ -2595,11 +2798,9 @@
           <w:ilvl w:val="0"/>
           <w:numId w:val="9"/>
         </w:numPr>
-        <w:tabs>
-          <w:tab w:val="num" w:pos="720"/>
-        </w:tabs>
-      </w:pPr>
-      <w:r>
+      </w:pPr>
+      <w:r>
+        <w:lastRenderedPageBreak/>
         <w:t xml:space="preserve">Remove Nth Node </w:t>
       </w:r>
       <w:proofErr w:type="gramStart"/>
@@ -2670,9 +2871,6 @@
           <w:ilvl w:val="0"/>
           <w:numId w:val="9"/>
         </w:numPr>
-        <w:tabs>
-          <w:tab w:val="num" w:pos="720"/>
-        </w:tabs>
       </w:pPr>
       <w:r>
         <w:t>Reorder List</w:t>
@@ -2730,12 +2928,8 @@
           <w:ilvl w:val="0"/>
           <w:numId w:val="9"/>
         </w:numPr>
-        <w:tabs>
-          <w:tab w:val="num" w:pos="720"/>
-        </w:tabs>
-      </w:pPr>
-      <w:r>
-        <w:lastRenderedPageBreak/>
+      </w:pPr>
+      <w:r>
         <w:t>Remove Linked List Elements</w:t>
       </w:r>
       <w:r>
@@ -2798,9 +2992,6 @@
           <w:ilvl w:val="0"/>
           <w:numId w:val="9"/>
         </w:numPr>
-        <w:tabs>
-          <w:tab w:val="num" w:pos="720"/>
-        </w:tabs>
       </w:pPr>
       <w:r>
         <w:t>Odd Even Linked List</w:t>
@@ -2865,9 +3056,6 @@
           <w:ilvl w:val="0"/>
           <w:numId w:val="9"/>
         </w:numPr>
-        <w:tabs>
-          <w:tab w:val="num" w:pos="720"/>
-        </w:tabs>
       </w:pPr>
       <w:r>
         <w:t>Palindrome Linked List</w:t>
@@ -2932,9 +3120,6 @@
           <w:ilvl w:val="0"/>
           <w:numId w:val="9"/>
         </w:numPr>
-        <w:tabs>
-          <w:tab w:val="num" w:pos="720"/>
-        </w:tabs>
       </w:pPr>
       <w:r>
         <w:t>Intersection of Two Linked Lists</w:t>
@@ -3013,9 +3198,6 @@
           <w:ilvl w:val="0"/>
           <w:numId w:val="9"/>
         </w:numPr>
-        <w:tabs>
-          <w:tab w:val="num" w:pos="720"/>
-        </w:tabs>
       </w:pPr>
       <w:r>
         <w:t>Sort List</w:t>
@@ -3075,17 +3257,10 @@
       </w:hyperlink>
     </w:p>
     <w:p>
-      <w:r>
-        <w:pict w14:anchorId="2B30EC80">
-          <v:rect id="_x0000_i1026" style="width:0;height:.75pt" o:hralign="center" o:hrstd="t" o:hr="t" fillcolor="#a0a0a0" stroked="f"/>
-        </w:pict>
-      </w:r>
-    </w:p>
-    <w:p>
       <w:pPr>
         <w:pStyle w:val="Heading2"/>
       </w:pPr>
-      <w:bookmarkStart w:id="3" w:name="_Toc216524164"/>
+      <w:bookmarkStart w:id="3" w:name="_Toc216622731"/>
       <w:r>
         <w:t>Stacks &amp; Queues (10 Questions)</w:t>
       </w:r>
@@ -3097,9 +3272,6 @@
           <w:ilvl w:val="0"/>
           <w:numId w:val="10"/>
         </w:numPr>
-        <w:tabs>
-          <w:tab w:val="num" w:pos="720"/>
-        </w:tabs>
       </w:pPr>
       <w:r>
         <w:t>Valid Parentheses</w:t>
@@ -3164,9 +3336,6 @@
           <w:ilvl w:val="0"/>
           <w:numId w:val="10"/>
         </w:numPr>
-        <w:tabs>
-          <w:tab w:val="num" w:pos="720"/>
-        </w:tabs>
       </w:pPr>
       <w:r>
         <w:t>Min Stack</w:t>
@@ -3231,9 +3400,6 @@
           <w:ilvl w:val="0"/>
           <w:numId w:val="10"/>
         </w:numPr>
-        <w:tabs>
-          <w:tab w:val="num" w:pos="720"/>
-        </w:tabs>
       </w:pPr>
       <w:r>
         <w:t>Evaluate Reverse Polish Notation</w:t>
@@ -3298,9 +3464,6 @@
           <w:ilvl w:val="0"/>
           <w:numId w:val="10"/>
         </w:numPr>
-        <w:tabs>
-          <w:tab w:val="num" w:pos="720"/>
-        </w:tabs>
       </w:pPr>
       <w:r>
         <w:t>Daily Temperatures</w:t>
@@ -3365,9 +3528,6 @@
           <w:ilvl w:val="0"/>
           <w:numId w:val="10"/>
         </w:numPr>
-        <w:tabs>
-          <w:tab w:val="num" w:pos="720"/>
-        </w:tabs>
       </w:pPr>
       <w:r>
         <w:t>Implement Queue using Stacks</w:t>
@@ -3432,9 +3592,6 @@
           <w:ilvl w:val="0"/>
           <w:numId w:val="10"/>
         </w:numPr>
-        <w:tabs>
-          <w:tab w:val="num" w:pos="720"/>
-        </w:tabs>
       </w:pPr>
       <w:r>
         <w:t>Next Greater Element I</w:t>
@@ -3492,9 +3649,6 @@
           <w:ilvl w:val="0"/>
           <w:numId w:val="10"/>
         </w:numPr>
-        <w:tabs>
-          <w:tab w:val="num" w:pos="720"/>
-        </w:tabs>
       </w:pPr>
       <w:r>
         <w:t>Online Stock Span</w:t>
@@ -3559,9 +3713,6 @@
           <w:ilvl w:val="0"/>
           <w:numId w:val="10"/>
         </w:numPr>
-        <w:tabs>
-          <w:tab w:val="num" w:pos="720"/>
-        </w:tabs>
       </w:pPr>
       <w:r>
         <w:t>Sliding Window Maximum</w:t>
@@ -3626,9 +3777,6 @@
           <w:ilvl w:val="0"/>
           <w:numId w:val="10"/>
         </w:numPr>
-        <w:tabs>
-          <w:tab w:val="num" w:pos="720"/>
-        </w:tabs>
       </w:pPr>
       <w:r>
         <w:t>Implement Stack using Queues</w:t>
@@ -3693,9 +3841,6 @@
           <w:ilvl w:val="0"/>
           <w:numId w:val="10"/>
         </w:numPr>
-        <w:tabs>
-          <w:tab w:val="num" w:pos="720"/>
-        </w:tabs>
       </w:pPr>
       <w:r>
         <w:t>Remove Duplicate Letters</w:t>
@@ -3755,17 +3900,10 @@
       </w:hyperlink>
     </w:p>
     <w:p>
-      <w:r>
-        <w:pict w14:anchorId="0EEDAE2A">
-          <v:rect id="_x0000_i1027" style="width:0;height:.75pt" o:hralign="center" o:hrstd="t" o:hr="t" fillcolor="#a0a0a0" stroked="f"/>
-        </w:pict>
-      </w:r>
-    </w:p>
-    <w:p>
       <w:pPr>
         <w:pStyle w:val="Heading2"/>
       </w:pPr>
-      <w:bookmarkStart w:id="4" w:name="_Toc216524165"/>
+      <w:bookmarkStart w:id="4" w:name="_Toc216622732"/>
       <w:r>
         <w:t>Trees &amp; Graphs (20 Questions)</w:t>
       </w:r>
@@ -3777,9 +3915,6 @@
           <w:ilvl w:val="0"/>
           <w:numId w:val="11"/>
         </w:numPr>
-        <w:tabs>
-          <w:tab w:val="num" w:pos="720"/>
-        </w:tabs>
       </w:pPr>
       <w:r>
         <w:t xml:space="preserve">Binary Tree </w:t>
@@ -3852,9 +3987,6 @@
           <w:ilvl w:val="0"/>
           <w:numId w:val="11"/>
         </w:numPr>
-        <w:tabs>
-          <w:tab w:val="num" w:pos="720"/>
-        </w:tabs>
       </w:pPr>
       <w:r>
         <w:t>Maximum Depth of Binary Tree</w:t>
@@ -3919,9 +4051,6 @@
           <w:ilvl w:val="0"/>
           <w:numId w:val="11"/>
         </w:numPr>
-        <w:tabs>
-          <w:tab w:val="num" w:pos="720"/>
-        </w:tabs>
       </w:pPr>
       <w:r>
         <w:t>Same Tree</w:t>
@@ -3986,9 +4115,6 @@
           <w:ilvl w:val="0"/>
           <w:numId w:val="11"/>
         </w:numPr>
-        <w:tabs>
-          <w:tab w:val="num" w:pos="720"/>
-        </w:tabs>
       </w:pPr>
       <w:r>
         <w:t>Invert Binary Tree</w:t>
@@ -4053,9 +4179,6 @@
           <w:ilvl w:val="0"/>
           <w:numId w:val="11"/>
         </w:numPr>
-        <w:tabs>
-          <w:tab w:val="num" w:pos="720"/>
-        </w:tabs>
       </w:pPr>
       <w:r>
         <w:t>Binary Tree Level Order Traversal</w:t>
@@ -4120,11 +4243,9 @@
           <w:ilvl w:val="0"/>
           <w:numId w:val="11"/>
         </w:numPr>
-        <w:tabs>
-          <w:tab w:val="num" w:pos="720"/>
-        </w:tabs>
-      </w:pPr>
-      <w:r>
+      </w:pPr>
+      <w:r>
+        <w:lastRenderedPageBreak/>
         <w:t>Serialize and Deserialize Binary Tree</w:t>
       </w:r>
       <w:r>
@@ -4187,12 +4308,8 @@
           <w:ilvl w:val="0"/>
           <w:numId w:val="11"/>
         </w:numPr>
-        <w:tabs>
-          <w:tab w:val="num" w:pos="720"/>
-        </w:tabs>
-      </w:pPr>
-      <w:r>
-        <w:lastRenderedPageBreak/>
+      </w:pPr>
+      <w:r>
         <w:t>Subtree of Another Tree</w:t>
       </w:r>
       <w:r>
@@ -4255,9 +4372,6 @@
           <w:ilvl w:val="0"/>
           <w:numId w:val="11"/>
         </w:numPr>
-        <w:tabs>
-          <w:tab w:val="num" w:pos="720"/>
-        </w:tabs>
       </w:pPr>
       <w:r>
         <w:t>Lowest Common Ancestor of a Binary Search Tree</w:t>
@@ -4322,9 +4436,6 @@
           <w:ilvl w:val="0"/>
           <w:numId w:val="11"/>
         </w:numPr>
-        <w:tabs>
-          <w:tab w:val="num" w:pos="720"/>
-        </w:tabs>
       </w:pPr>
       <w:r>
         <w:t xml:space="preserve">Construct Binary Tree from Preorder and </w:t>
@@ -4397,9 +4508,6 @@
           <w:ilvl w:val="0"/>
           <w:numId w:val="11"/>
         </w:numPr>
-        <w:tabs>
-          <w:tab w:val="num" w:pos="720"/>
-        </w:tabs>
       </w:pPr>
       <w:r>
         <w:t>Binary Tree Maximum Path Sum</w:t>
@@ -4464,9 +4572,6 @@
           <w:ilvl w:val="0"/>
           <w:numId w:val="11"/>
         </w:numPr>
-        <w:tabs>
-          <w:tab w:val="num" w:pos="720"/>
-        </w:tabs>
       </w:pPr>
       <w:r>
         <w:t>Course Schedule</w:t>
@@ -4531,9 +4636,6 @@
           <w:ilvl w:val="0"/>
           <w:numId w:val="11"/>
         </w:numPr>
-        <w:tabs>
-          <w:tab w:val="num" w:pos="720"/>
-        </w:tabs>
       </w:pPr>
       <w:r>
         <w:t>Course Schedule II</w:t>
@@ -4598,9 +4700,6 @@
           <w:ilvl w:val="0"/>
           <w:numId w:val="11"/>
         </w:numPr>
-        <w:tabs>
-          <w:tab w:val="num" w:pos="720"/>
-        </w:tabs>
       </w:pPr>
       <w:r>
         <w:t>Number of Islands</w:t>
@@ -4665,9 +4764,6 @@
           <w:ilvl w:val="0"/>
           <w:numId w:val="11"/>
         </w:numPr>
-        <w:tabs>
-          <w:tab w:val="num" w:pos="720"/>
-        </w:tabs>
       </w:pPr>
       <w:r>
         <w:t>Clone Graph</w:t>
@@ -4732,9 +4828,6 @@
           <w:ilvl w:val="0"/>
           <w:numId w:val="11"/>
         </w:numPr>
-        <w:tabs>
-          <w:tab w:val="num" w:pos="720"/>
-        </w:tabs>
       </w:pPr>
       <w:r>
         <w:t>Word Ladder</w:t>
@@ -4799,9 +4892,6 @@
           <w:ilvl w:val="0"/>
           <w:numId w:val="11"/>
         </w:numPr>
-        <w:tabs>
-          <w:tab w:val="num" w:pos="720"/>
-        </w:tabs>
       </w:pPr>
       <w:r>
         <w:t>Alien Dictionary</w:t>
@@ -4866,9 +4956,6 @@
           <w:ilvl w:val="0"/>
           <w:numId w:val="11"/>
         </w:numPr>
-        <w:tabs>
-          <w:tab w:val="num" w:pos="720"/>
-        </w:tabs>
         <w:jc w:val="both"/>
       </w:pPr>
       <w:r>
@@ -4934,9 +5021,6 @@
           <w:ilvl w:val="0"/>
           <w:numId w:val="11"/>
         </w:numPr>
-        <w:tabs>
-          <w:tab w:val="num" w:pos="720"/>
-        </w:tabs>
       </w:pPr>
       <w:r>
         <w:t>Critical Connections in a Network</w:t>
@@ -5001,9 +5085,6 @@
           <w:ilvl w:val="0"/>
           <w:numId w:val="11"/>
         </w:numPr>
-        <w:tabs>
-          <w:tab w:val="num" w:pos="720"/>
-        </w:tabs>
       </w:pPr>
       <w:r>
         <w:t>Path Sum</w:t>
@@ -5068,9 +5149,6 @@
           <w:ilvl w:val="0"/>
           <w:numId w:val="11"/>
         </w:numPr>
-        <w:tabs>
-          <w:tab w:val="num" w:pos="720"/>
-        </w:tabs>
       </w:pPr>
       <w:r>
         <w:t>Find Eventual Safe States</w:t>
@@ -5130,17 +5208,10 @@
       </w:hyperlink>
     </w:p>
     <w:p>
-      <w:r>
-        <w:pict w14:anchorId="4F3F358F">
-          <v:rect id="_x0000_i1028" style="width:0;height:.75pt" o:hralign="center" o:hrstd="t" o:hr="t" fillcolor="#a0a0a0" stroked="f"/>
-        </w:pict>
-      </w:r>
-    </w:p>
-    <w:p>
       <w:pPr>
         <w:pStyle w:val="Heading2"/>
       </w:pPr>
-      <w:bookmarkStart w:id="5" w:name="_Toc216524166"/>
+      <w:bookmarkStart w:id="5" w:name="_Toc216622733"/>
       <w:r>
         <w:t>Dynamic Programming (20 Questions)</w:t>
       </w:r>
@@ -5716,6 +5787,7 @@
         </w:numPr>
       </w:pPr>
       <w:r>
+        <w:lastRenderedPageBreak/>
         <w:t>Best Time to Buy and Sell Stock IV</w:t>
       </w:r>
       <w:r>
@@ -5780,7 +5852,6 @@
         </w:numPr>
       </w:pPr>
       <w:r>
-        <w:lastRenderedPageBreak/>
         <w:t>Longest Palindromic Subsequence</w:t>
       </w:r>
       <w:r>
@@ -6420,17 +6491,10 @@
       </w:hyperlink>
     </w:p>
     <w:p>
-      <w:r>
-        <w:pict w14:anchorId="46F6808C">
-          <v:rect id="_x0000_i1029" style="width:0;height:.75pt" o:hralign="center" o:hrstd="t" o:hr="t" fillcolor="#a0a0a0" stroked="f"/>
-        </w:pict>
-      </w:r>
-    </w:p>
-    <w:p>
       <w:pPr>
         <w:pStyle w:val="Heading2"/>
       </w:pPr>
-      <w:bookmarkStart w:id="6" w:name="_Toc216524167"/>
+      <w:bookmarkStart w:id="6" w:name="_Toc216622734"/>
       <w:r>
         <w:t>Recursion &amp; Backtracking (10 Questions)</w:t>
       </w:r>
@@ -7077,17 +7141,10 @@
       </w:hyperlink>
     </w:p>
     <w:p>
-      <w:r>
-        <w:pict w14:anchorId="79AE4D47">
-          <v:rect id="_x0000_i1030" style="width:0;height:.75pt" o:hralign="center" o:hrstd="t" o:hr="t" fillcolor="#a0a0a0" stroked="f"/>
-        </w:pict>
-      </w:r>
-    </w:p>
-    <w:p>
       <w:pPr>
         <w:pStyle w:val="Heading2"/>
       </w:pPr>
-      <w:bookmarkStart w:id="7" w:name="_Toc216524168"/>
+      <w:bookmarkStart w:id="7" w:name="_Toc216622735"/>
       <w:r>
         <w:t>Greedy Algorithms (5 Questions)</w:t>
       </w:r>
@@ -7401,17 +7458,10 @@
       </w:hyperlink>
     </w:p>
     <w:p>
-      <w:r>
-        <w:pict w14:anchorId="2ED79581">
-          <v:rect id="_x0000_i1031" style="width:0;height:.75pt" o:hralign="center" o:hrstd="t" o:hr="t" fillcolor="#a0a0a0" stroked="f"/>
-        </w:pict>
-      </w:r>
-    </w:p>
-    <w:p>
       <w:pPr>
         <w:pStyle w:val="Heading2"/>
       </w:pPr>
-      <w:bookmarkStart w:id="8" w:name="_Toc216524169"/>
+      <w:bookmarkStart w:id="8" w:name="_Toc216622736"/>
       <w:r>
         <w:t>Sorting &amp; Searching (5 Questions)</w:t>
       </w:r>
@@ -7423,10 +7473,6 @@
           <w:ilvl w:val="0"/>
           <w:numId w:val="15"/>
         </w:numPr>
-        <w:tabs>
-          <w:tab w:val="clear" w:pos="360"/>
-          <w:tab w:val="num" w:pos="720"/>
-        </w:tabs>
         <w:spacing w:line="240" w:lineRule="auto"/>
       </w:pPr>
       <w:r>
@@ -7478,10 +7524,6 @@
           <w:ilvl w:val="0"/>
           <w:numId w:val="15"/>
         </w:numPr>
-        <w:tabs>
-          <w:tab w:val="clear" w:pos="360"/>
-          <w:tab w:val="num" w:pos="720"/>
-        </w:tabs>
         <w:spacing w:line="240" w:lineRule="auto"/>
       </w:pPr>
       <w:r>
@@ -7533,10 +7575,6 @@
           <w:ilvl w:val="0"/>
           <w:numId w:val="15"/>
         </w:numPr>
-        <w:tabs>
-          <w:tab w:val="clear" w:pos="360"/>
-          <w:tab w:val="num" w:pos="720"/>
-        </w:tabs>
         <w:spacing w:line="240" w:lineRule="auto"/>
       </w:pPr>
       <w:r>
@@ -7602,10 +7640,6 @@
           <w:ilvl w:val="0"/>
           <w:numId w:val="15"/>
         </w:numPr>
-        <w:tabs>
-          <w:tab w:val="clear" w:pos="360"/>
-          <w:tab w:val="num" w:pos="720"/>
-        </w:tabs>
         <w:spacing w:line="240" w:lineRule="auto"/>
       </w:pPr>
       <w:r>
@@ -7671,10 +7705,6 @@
           <w:ilvl w:val="0"/>
           <w:numId w:val="15"/>
         </w:numPr>
-        <w:tabs>
-          <w:tab w:val="clear" w:pos="360"/>
-          <w:tab w:val="num" w:pos="720"/>
-        </w:tabs>
         <w:spacing w:line="240" w:lineRule="auto"/>
         <w:rPr>
           <w:rStyle w:val="Hyperlink"/>
@@ -7757,7 +7787,7 @@
       <w:pPr>
         <w:pStyle w:val="Heading2"/>
       </w:pPr>
-      <w:bookmarkStart w:id="9" w:name="_Toc216524170"/>
+      <w:bookmarkStart w:id="9" w:name="_Toc216622737"/>
       <w:r>
         <w:t>Document Version History</w:t>
       </w:r>
@@ -8006,7 +8036,7 @@
           <w:u w:val="none"/>
         </w:rPr>
       </w:pPr>
-      <w:bookmarkStart w:id="10" w:name="_Toc216524171"/>
+      <w:bookmarkStart w:id="10" w:name="_Toc216622738"/>
       <w:r>
         <w:rPr>
           <w:rStyle w:val="Hyperlink"/>
@@ -8953,9 +8983,9 @@
       <w:lvlJc w:val="left"/>
       <w:pPr>
         <w:tabs>
-          <w:tab w:val="num" w:pos="360"/>
+          <w:tab w:val="num" w:pos="720"/>
         </w:tabs>
-        <w:ind w:left="360" w:hanging="360"/>
+        <w:ind w:left="720" w:hanging="360"/>
       </w:pPr>
     </w:lvl>
     <w:lvl w:ilvl="1" w:tentative="1">
@@ -8965,9 +8995,9 @@
       <w:lvlJc w:val="left"/>
       <w:pPr>
         <w:tabs>
-          <w:tab w:val="num" w:pos="1080"/>
+          <w:tab w:val="num" w:pos="1440"/>
         </w:tabs>
-        <w:ind w:left="1080" w:hanging="360"/>
+        <w:ind w:left="1440" w:hanging="360"/>
       </w:pPr>
     </w:lvl>
     <w:lvl w:ilvl="2" w:tentative="1">
@@ -8977,9 +9007,9 @@
       <w:lvlJc w:val="left"/>
       <w:pPr>
         <w:tabs>
-          <w:tab w:val="num" w:pos="1800"/>
+          <w:tab w:val="num" w:pos="2160"/>
         </w:tabs>
-        <w:ind w:left="1800" w:hanging="360"/>
+        <w:ind w:left="2160" w:hanging="360"/>
       </w:pPr>
     </w:lvl>
     <w:lvl w:ilvl="3" w:tentative="1">
@@ -8989,9 +9019,9 @@
       <w:lvlJc w:val="left"/>
       <w:pPr>
         <w:tabs>
-          <w:tab w:val="num" w:pos="2520"/>
+          <w:tab w:val="num" w:pos="2880"/>
         </w:tabs>
-        <w:ind w:left="2520" w:hanging="360"/>
+        <w:ind w:left="2880" w:hanging="360"/>
       </w:pPr>
     </w:lvl>
     <w:lvl w:ilvl="4" w:tentative="1">
@@ -9001,9 +9031,9 @@
       <w:lvlJc w:val="left"/>
       <w:pPr>
         <w:tabs>
-          <w:tab w:val="num" w:pos="3240"/>
+          <w:tab w:val="num" w:pos="3600"/>
         </w:tabs>
-        <w:ind w:left="3240" w:hanging="360"/>
+        <w:ind w:left="3600" w:hanging="360"/>
       </w:pPr>
     </w:lvl>
     <w:lvl w:ilvl="5" w:tentative="1">
@@ -9013,9 +9043,9 @@
       <w:lvlJc w:val="left"/>
       <w:pPr>
         <w:tabs>
-          <w:tab w:val="num" w:pos="3960"/>
+          <w:tab w:val="num" w:pos="4320"/>
         </w:tabs>
-        <w:ind w:left="3960" w:hanging="360"/>
+        <w:ind w:left="4320" w:hanging="360"/>
       </w:pPr>
     </w:lvl>
     <w:lvl w:ilvl="6" w:tentative="1">
@@ -9025,9 +9055,9 @@
       <w:lvlJc w:val="left"/>
       <w:pPr>
         <w:tabs>
-          <w:tab w:val="num" w:pos="4680"/>
+          <w:tab w:val="num" w:pos="5040"/>
         </w:tabs>
-        <w:ind w:left="4680" w:hanging="360"/>
+        <w:ind w:left="5040" w:hanging="360"/>
       </w:pPr>
     </w:lvl>
     <w:lvl w:ilvl="7" w:tentative="1">
@@ -9037,9 +9067,9 @@
       <w:lvlJc w:val="left"/>
       <w:pPr>
         <w:tabs>
-          <w:tab w:val="num" w:pos="5400"/>
+          <w:tab w:val="num" w:pos="5760"/>
         </w:tabs>
-        <w:ind w:left="5400" w:hanging="360"/>
+        <w:ind w:left="5760" w:hanging="360"/>
       </w:pPr>
     </w:lvl>
     <w:lvl w:ilvl="8" w:tentative="1">
@@ -9049,9 +9079,9 @@
       <w:lvlJc w:val="left"/>
       <w:pPr>
         <w:tabs>
-          <w:tab w:val="num" w:pos="6120"/>
+          <w:tab w:val="num" w:pos="6480"/>
         </w:tabs>
-        <w:ind w:left="6120" w:hanging="360"/>
+        <w:ind w:left="6480" w:hanging="360"/>
       </w:pPr>
     </w:lvl>
   </w:abstractNum>
@@ -9154,7 +9184,7 @@
       <w:lvlText w:val="%1."/>
       <w:lvlJc w:val="left"/>
       <w:pPr>
-        <w:ind w:left="360" w:hanging="360"/>
+        <w:ind w:left="720" w:hanging="360"/>
       </w:pPr>
       <w:rPr>
         <w:rFonts w:hint="default"/>
@@ -9166,7 +9196,7 @@
       <w:lvlText w:val="%2."/>
       <w:lvlJc w:val="left"/>
       <w:pPr>
-        <w:ind w:left="1080" w:hanging="360"/>
+        <w:ind w:left="1440" w:hanging="360"/>
       </w:pPr>
     </w:lvl>
     <w:lvl w:ilvl="2" w:tplc="4009001B" w:tentative="1">
@@ -9175,7 +9205,7 @@
       <w:lvlText w:val="%3."/>
       <w:lvlJc w:val="right"/>
       <w:pPr>
-        <w:ind w:left="1800" w:hanging="180"/>
+        <w:ind w:left="2160" w:hanging="180"/>
       </w:pPr>
     </w:lvl>
     <w:lvl w:ilvl="3" w:tplc="4009000F" w:tentative="1">
@@ -9184,7 +9214,7 @@
       <w:lvlText w:val="%4."/>
       <w:lvlJc w:val="left"/>
       <w:pPr>
-        <w:ind w:left="2520" w:hanging="360"/>
+        <w:ind w:left="2880" w:hanging="360"/>
       </w:pPr>
     </w:lvl>
     <w:lvl w:ilvl="4" w:tplc="40090019" w:tentative="1">
@@ -9193,7 +9223,7 @@
       <w:lvlText w:val="%5."/>
       <w:lvlJc w:val="left"/>
       <w:pPr>
-        <w:ind w:left="3240" w:hanging="360"/>
+        <w:ind w:left="3600" w:hanging="360"/>
       </w:pPr>
     </w:lvl>
     <w:lvl w:ilvl="5" w:tplc="4009001B" w:tentative="1">
@@ -9202,7 +9232,7 @@
       <w:lvlText w:val="%6."/>
       <w:lvlJc w:val="right"/>
       <w:pPr>
-        <w:ind w:left="3960" w:hanging="180"/>
+        <w:ind w:left="4320" w:hanging="180"/>
       </w:pPr>
     </w:lvl>
     <w:lvl w:ilvl="6" w:tplc="4009000F" w:tentative="1">
@@ -9211,7 +9241,7 @@
       <w:lvlText w:val="%7."/>
       <w:lvlJc w:val="left"/>
       <w:pPr>
-        <w:ind w:left="4680" w:hanging="360"/>
+        <w:ind w:left="5040" w:hanging="360"/>
       </w:pPr>
     </w:lvl>
     <w:lvl w:ilvl="7" w:tplc="40090019" w:tentative="1">
@@ -9220,7 +9250,7 @@
       <w:lvlText w:val="%8."/>
       <w:lvlJc w:val="left"/>
       <w:pPr>
-        <w:ind w:left="5400" w:hanging="360"/>
+        <w:ind w:left="5760" w:hanging="360"/>
       </w:pPr>
     </w:lvl>
     <w:lvl w:ilvl="8" w:tplc="4009001B" w:tentative="1">
@@ -9229,7 +9259,7 @@
       <w:lvlText w:val="%9."/>
       <w:lvlJc w:val="right"/>
       <w:pPr>
-        <w:ind w:left="6120" w:hanging="180"/>
+        <w:ind w:left="6480" w:hanging="180"/>
       </w:pPr>
     </w:lvl>
   </w:abstractNum>
@@ -9244,9 +9274,9 @@
       <w:lvlJc w:val="left"/>
       <w:pPr>
         <w:tabs>
-          <w:tab w:val="num" w:pos="360"/>
+          <w:tab w:val="num" w:pos="720"/>
         </w:tabs>
-        <w:ind w:left="360" w:hanging="360"/>
+        <w:ind w:left="720" w:hanging="360"/>
       </w:pPr>
     </w:lvl>
     <w:lvl w:ilvl="1" w:tentative="1">
@@ -9256,9 +9286,9 @@
       <w:lvlJc w:val="left"/>
       <w:pPr>
         <w:tabs>
-          <w:tab w:val="num" w:pos="1080"/>
+          <w:tab w:val="num" w:pos="1440"/>
         </w:tabs>
-        <w:ind w:left="1080" w:hanging="360"/>
+        <w:ind w:left="1440" w:hanging="360"/>
       </w:pPr>
     </w:lvl>
     <w:lvl w:ilvl="2" w:tentative="1">
@@ -9268,9 +9298,9 @@
       <w:lvlJc w:val="left"/>
       <w:pPr>
         <w:tabs>
-          <w:tab w:val="num" w:pos="1800"/>
+          <w:tab w:val="num" w:pos="2160"/>
         </w:tabs>
-        <w:ind w:left="1800" w:hanging="360"/>
+        <w:ind w:left="2160" w:hanging="360"/>
       </w:pPr>
     </w:lvl>
     <w:lvl w:ilvl="3" w:tentative="1">
@@ -9280,9 +9310,9 @@
       <w:lvlJc w:val="left"/>
       <w:pPr>
         <w:tabs>
-          <w:tab w:val="num" w:pos="2520"/>
+          <w:tab w:val="num" w:pos="2880"/>
         </w:tabs>
-        <w:ind w:left="2520" w:hanging="360"/>
+        <w:ind w:left="2880" w:hanging="360"/>
       </w:pPr>
     </w:lvl>
     <w:lvl w:ilvl="4" w:tentative="1">
@@ -9292,9 +9322,9 @@
       <w:lvlJc w:val="left"/>
       <w:pPr>
         <w:tabs>
-          <w:tab w:val="num" w:pos="3240"/>
+          <w:tab w:val="num" w:pos="3600"/>
         </w:tabs>
-        <w:ind w:left="3240" w:hanging="360"/>
+        <w:ind w:left="3600" w:hanging="360"/>
       </w:pPr>
     </w:lvl>
     <w:lvl w:ilvl="5" w:tentative="1">
@@ -9304,9 +9334,9 @@
       <w:lvlJc w:val="left"/>
       <w:pPr>
         <w:tabs>
-          <w:tab w:val="num" w:pos="3960"/>
+          <w:tab w:val="num" w:pos="4320"/>
         </w:tabs>
-        <w:ind w:left="3960" w:hanging="360"/>
+        <w:ind w:left="4320" w:hanging="360"/>
       </w:pPr>
     </w:lvl>
     <w:lvl w:ilvl="6" w:tentative="1">
@@ -9316,9 +9346,9 @@
       <w:lvlJc w:val="left"/>
       <w:pPr>
         <w:tabs>
-          <w:tab w:val="num" w:pos="4680"/>
+          <w:tab w:val="num" w:pos="5040"/>
         </w:tabs>
-        <w:ind w:left="4680" w:hanging="360"/>
+        <w:ind w:left="5040" w:hanging="360"/>
       </w:pPr>
     </w:lvl>
     <w:lvl w:ilvl="7" w:tentative="1">
@@ -9328,9 +9358,9 @@
       <w:lvlJc w:val="left"/>
       <w:pPr>
         <w:tabs>
-          <w:tab w:val="num" w:pos="5400"/>
+          <w:tab w:val="num" w:pos="5760"/>
         </w:tabs>
-        <w:ind w:left="5400" w:hanging="360"/>
+        <w:ind w:left="5760" w:hanging="360"/>
       </w:pPr>
     </w:lvl>
     <w:lvl w:ilvl="8" w:tentative="1">
@@ -9340,9 +9370,9 @@
       <w:lvlJc w:val="left"/>
       <w:pPr>
         <w:tabs>
-          <w:tab w:val="num" w:pos="6120"/>
+          <w:tab w:val="num" w:pos="6480"/>
         </w:tabs>
-        <w:ind w:left="6120" w:hanging="360"/>
+        <w:ind w:left="6480" w:hanging="360"/>
       </w:pPr>
     </w:lvl>
   </w:abstractNum>
@@ -9444,9 +9474,9 @@
       <w:lvlJc w:val="left"/>
       <w:pPr>
         <w:tabs>
-          <w:tab w:val="num" w:pos="360"/>
+          <w:tab w:val="num" w:pos="720"/>
         </w:tabs>
-        <w:ind w:left="360" w:hanging="360"/>
+        <w:ind w:left="720" w:hanging="360"/>
       </w:pPr>
     </w:lvl>
     <w:lvl w:ilvl="1" w:tentative="1">
@@ -9456,9 +9486,9 @@
       <w:lvlJc w:val="left"/>
       <w:pPr>
         <w:tabs>
-          <w:tab w:val="num" w:pos="1080"/>
+          <w:tab w:val="num" w:pos="1440"/>
         </w:tabs>
-        <w:ind w:left="1080" w:hanging="360"/>
+        <w:ind w:left="1440" w:hanging="360"/>
       </w:pPr>
     </w:lvl>
     <w:lvl w:ilvl="2" w:tentative="1">
@@ -9468,9 +9498,9 @@
       <w:lvlJc w:val="left"/>
       <w:pPr>
         <w:tabs>
-          <w:tab w:val="num" w:pos="1800"/>
+          <w:tab w:val="num" w:pos="2160"/>
         </w:tabs>
-        <w:ind w:left="1800" w:hanging="360"/>
+        <w:ind w:left="2160" w:hanging="360"/>
       </w:pPr>
     </w:lvl>
     <w:lvl w:ilvl="3" w:tentative="1">
@@ -9480,9 +9510,9 @@
       <w:lvlJc w:val="left"/>
       <w:pPr>
         <w:tabs>
-          <w:tab w:val="num" w:pos="2520"/>
+          <w:tab w:val="num" w:pos="2880"/>
         </w:tabs>
-        <w:ind w:left="2520" w:hanging="360"/>
+        <w:ind w:left="2880" w:hanging="360"/>
       </w:pPr>
     </w:lvl>
     <w:lvl w:ilvl="4" w:tentative="1">
@@ -9492,9 +9522,9 @@
       <w:lvlJc w:val="left"/>
       <w:pPr>
         <w:tabs>
-          <w:tab w:val="num" w:pos="3240"/>
+          <w:tab w:val="num" w:pos="3600"/>
         </w:tabs>
-        <w:ind w:left="3240" w:hanging="360"/>
+        <w:ind w:left="3600" w:hanging="360"/>
       </w:pPr>
     </w:lvl>
     <w:lvl w:ilvl="5" w:tentative="1">
@@ -9504,9 +9534,9 @@
       <w:lvlJc w:val="left"/>
       <w:pPr>
         <w:tabs>
-          <w:tab w:val="num" w:pos="3960"/>
+          <w:tab w:val="num" w:pos="4320"/>
         </w:tabs>
-        <w:ind w:left="3960" w:hanging="360"/>
+        <w:ind w:left="4320" w:hanging="360"/>
       </w:pPr>
     </w:lvl>
     <w:lvl w:ilvl="6" w:tentative="1">
@@ -9516,9 +9546,9 @@
       <w:lvlJc w:val="left"/>
       <w:pPr>
         <w:tabs>
-          <w:tab w:val="num" w:pos="4680"/>
+          <w:tab w:val="num" w:pos="5040"/>
         </w:tabs>
-        <w:ind w:left="4680" w:hanging="360"/>
+        <w:ind w:left="5040" w:hanging="360"/>
       </w:pPr>
     </w:lvl>
     <w:lvl w:ilvl="7" w:tentative="1">
@@ -9528,9 +9558,9 @@
       <w:lvlJc w:val="left"/>
       <w:pPr>
         <w:tabs>
-          <w:tab w:val="num" w:pos="5400"/>
+          <w:tab w:val="num" w:pos="5760"/>
         </w:tabs>
-        <w:ind w:left="5400" w:hanging="360"/>
+        <w:ind w:left="5760" w:hanging="360"/>
       </w:pPr>
     </w:lvl>
     <w:lvl w:ilvl="8" w:tentative="1">
@@ -9540,9 +9570,9 @@
       <w:lvlJc w:val="left"/>
       <w:pPr>
         <w:tabs>
-          <w:tab w:val="num" w:pos="6120"/>
+          <w:tab w:val="num" w:pos="6480"/>
         </w:tabs>
-        <w:ind w:left="6120" w:hanging="360"/>
+        <w:ind w:left="6480" w:hanging="360"/>
       </w:pPr>
     </w:lvl>
   </w:abstractNum>
@@ -9643,9 +9673,9 @@
       <w:lvlJc w:val="left"/>
       <w:pPr>
         <w:tabs>
-          <w:tab w:val="num" w:pos="360"/>
+          <w:tab w:val="num" w:pos="720"/>
         </w:tabs>
-        <w:ind w:left="360" w:hanging="360"/>
+        <w:ind w:left="720" w:hanging="360"/>
       </w:pPr>
     </w:lvl>
     <w:lvl w:ilvl="1" w:tentative="1">
@@ -9655,9 +9685,9 @@
       <w:lvlJc w:val="left"/>
       <w:pPr>
         <w:tabs>
-          <w:tab w:val="num" w:pos="1080"/>
+          <w:tab w:val="num" w:pos="1440"/>
         </w:tabs>
-        <w:ind w:left="1080" w:hanging="360"/>
+        <w:ind w:left="1440" w:hanging="360"/>
       </w:pPr>
     </w:lvl>
     <w:lvl w:ilvl="2" w:tentative="1">
@@ -9667,9 +9697,9 @@
       <w:lvlJc w:val="left"/>
       <w:pPr>
         <w:tabs>
-          <w:tab w:val="num" w:pos="1800"/>
+          <w:tab w:val="num" w:pos="2160"/>
         </w:tabs>
-        <w:ind w:left="1800" w:hanging="360"/>
+        <w:ind w:left="2160" w:hanging="360"/>
       </w:pPr>
     </w:lvl>
     <w:lvl w:ilvl="3" w:tentative="1">
@@ -9679,9 +9709,9 @@
       <w:lvlJc w:val="left"/>
       <w:pPr>
         <w:tabs>
-          <w:tab w:val="num" w:pos="2520"/>
+          <w:tab w:val="num" w:pos="2880"/>
         </w:tabs>
-        <w:ind w:left="2520" w:hanging="360"/>
+        <w:ind w:left="2880" w:hanging="360"/>
       </w:pPr>
     </w:lvl>
     <w:lvl w:ilvl="4" w:tentative="1">
@@ -9691,9 +9721,9 @@
       <w:lvlJc w:val="left"/>
       <w:pPr>
         <w:tabs>
-          <w:tab w:val="num" w:pos="3240"/>
+          <w:tab w:val="num" w:pos="3600"/>
         </w:tabs>
-        <w:ind w:left="3240" w:hanging="360"/>
+        <w:ind w:left="3600" w:hanging="360"/>
       </w:pPr>
     </w:lvl>
     <w:lvl w:ilvl="5" w:tentative="1">
@@ -9703,9 +9733,9 @@
       <w:lvlJc w:val="left"/>
       <w:pPr>
         <w:tabs>
-          <w:tab w:val="num" w:pos="3960"/>
+          <w:tab w:val="num" w:pos="4320"/>
         </w:tabs>
-        <w:ind w:left="3960" w:hanging="360"/>
+        <w:ind w:left="4320" w:hanging="360"/>
       </w:pPr>
     </w:lvl>
     <w:lvl w:ilvl="6" w:tentative="1">
@@ -9715,9 +9745,9 @@
       <w:lvlJc w:val="left"/>
       <w:pPr>
         <w:tabs>
-          <w:tab w:val="num" w:pos="4680"/>
+          <w:tab w:val="num" w:pos="5040"/>
         </w:tabs>
-        <w:ind w:left="4680" w:hanging="360"/>
+        <w:ind w:left="5040" w:hanging="360"/>
       </w:pPr>
     </w:lvl>
     <w:lvl w:ilvl="7" w:tentative="1">
@@ -9727,9 +9757,9 @@
       <w:lvlJc w:val="left"/>
       <w:pPr>
         <w:tabs>
-          <w:tab w:val="num" w:pos="5400"/>
+          <w:tab w:val="num" w:pos="5760"/>
         </w:tabs>
-        <w:ind w:left="5400" w:hanging="360"/>
+        <w:ind w:left="5760" w:hanging="360"/>
       </w:pPr>
     </w:lvl>
     <w:lvl w:ilvl="8" w:tentative="1">
@@ -9739,9 +9769,9 @@
       <w:lvlJc w:val="left"/>
       <w:pPr>
         <w:tabs>
-          <w:tab w:val="num" w:pos="6120"/>
+          <w:tab w:val="num" w:pos="6480"/>
         </w:tabs>
-        <w:ind w:left="6120" w:hanging="360"/>
+        <w:ind w:left="6480" w:hanging="360"/>
       </w:pPr>
     </w:lvl>
   </w:abstractNum>
@@ -9956,9 +9986,9 @@
       <w:lvlJc w:val="left"/>
       <w:pPr>
         <w:tabs>
-          <w:tab w:val="num" w:pos="360"/>
+          <w:tab w:val="num" w:pos="720"/>
         </w:tabs>
-        <w:ind w:left="360" w:hanging="360"/>
+        <w:ind w:left="720" w:hanging="360"/>
       </w:pPr>
     </w:lvl>
     <w:lvl w:ilvl="1" w:tentative="1">
@@ -9968,9 +9998,9 @@
       <w:lvlJc w:val="left"/>
       <w:pPr>
         <w:tabs>
-          <w:tab w:val="num" w:pos="1080"/>
+          <w:tab w:val="num" w:pos="1440"/>
         </w:tabs>
-        <w:ind w:left="1080" w:hanging="360"/>
+        <w:ind w:left="1440" w:hanging="360"/>
       </w:pPr>
     </w:lvl>
     <w:lvl w:ilvl="2" w:tentative="1">
@@ -9980,9 +10010,9 @@
       <w:lvlJc w:val="left"/>
       <w:pPr>
         <w:tabs>
-          <w:tab w:val="num" w:pos="1800"/>
+          <w:tab w:val="num" w:pos="2160"/>
         </w:tabs>
-        <w:ind w:left="1800" w:hanging="360"/>
+        <w:ind w:left="2160" w:hanging="360"/>
       </w:pPr>
     </w:lvl>
     <w:lvl w:ilvl="3" w:tentative="1">
@@ -9992,9 +10022,9 @@
       <w:lvlJc w:val="left"/>
       <w:pPr>
         <w:tabs>
-          <w:tab w:val="num" w:pos="2520"/>
+          <w:tab w:val="num" w:pos="2880"/>
         </w:tabs>
-        <w:ind w:left="2520" w:hanging="360"/>
+        <w:ind w:left="2880" w:hanging="360"/>
       </w:pPr>
     </w:lvl>
     <w:lvl w:ilvl="4" w:tentative="1">
@@ -10004,9 +10034,9 @@
       <w:lvlJc w:val="left"/>
       <w:pPr>
         <w:tabs>
-          <w:tab w:val="num" w:pos="3240"/>
+          <w:tab w:val="num" w:pos="3600"/>
         </w:tabs>
-        <w:ind w:left="3240" w:hanging="360"/>
+        <w:ind w:left="3600" w:hanging="360"/>
       </w:pPr>
     </w:lvl>
     <w:lvl w:ilvl="5" w:tentative="1">
@@ -10016,9 +10046,9 @@
       <w:lvlJc w:val="left"/>
       <w:pPr>
         <w:tabs>
-          <w:tab w:val="num" w:pos="3960"/>
+          <w:tab w:val="num" w:pos="4320"/>
         </w:tabs>
-        <w:ind w:left="3960" w:hanging="360"/>
+        <w:ind w:left="4320" w:hanging="360"/>
       </w:pPr>
     </w:lvl>
     <w:lvl w:ilvl="6" w:tentative="1">
@@ -10028,9 +10058,9 @@
       <w:lvlJc w:val="left"/>
       <w:pPr>
         <w:tabs>
-          <w:tab w:val="num" w:pos="4680"/>
+          <w:tab w:val="num" w:pos="5040"/>
         </w:tabs>
-        <w:ind w:left="4680" w:hanging="360"/>
+        <w:ind w:left="5040" w:hanging="360"/>
       </w:pPr>
     </w:lvl>
     <w:lvl w:ilvl="7" w:tentative="1">
@@ -10040,9 +10070,9 @@
       <w:lvlJc w:val="left"/>
       <w:pPr>
         <w:tabs>
-          <w:tab w:val="num" w:pos="5400"/>
+          <w:tab w:val="num" w:pos="5760"/>
         </w:tabs>
-        <w:ind w:left="5400" w:hanging="360"/>
+        <w:ind w:left="5760" w:hanging="360"/>
       </w:pPr>
     </w:lvl>
     <w:lvl w:ilvl="8" w:tentative="1">
@@ -10052,9 +10082,9 @@
       <w:lvlJc w:val="left"/>
       <w:pPr>
         <w:tabs>
-          <w:tab w:val="num" w:pos="6120"/>
+          <w:tab w:val="num" w:pos="6480"/>
         </w:tabs>
-        <w:ind w:left="6120" w:hanging="360"/>
+        <w:ind w:left="6480" w:hanging="360"/>
       </w:pPr>
     </w:lvl>
   </w:abstractNum>
@@ -10069,9 +10099,9 @@
       <w:lvlJc w:val="left"/>
       <w:pPr>
         <w:tabs>
-          <w:tab w:val="num" w:pos="360"/>
+          <w:tab w:val="num" w:pos="720"/>
         </w:tabs>
-        <w:ind w:left="360" w:hanging="360"/>
+        <w:ind w:left="720" w:hanging="360"/>
       </w:pPr>
     </w:lvl>
     <w:lvl w:ilvl="1" w:tentative="1">
@@ -10081,9 +10111,9 @@
       <w:lvlJc w:val="left"/>
       <w:pPr>
         <w:tabs>
-          <w:tab w:val="num" w:pos="1080"/>
+          <w:tab w:val="num" w:pos="1440"/>
         </w:tabs>
-        <w:ind w:left="1080" w:hanging="360"/>
+        <w:ind w:left="1440" w:hanging="360"/>
       </w:pPr>
     </w:lvl>
     <w:lvl w:ilvl="2" w:tentative="1">
@@ -10093,9 +10123,9 @@
       <w:lvlJc w:val="left"/>
       <w:pPr>
         <w:tabs>
-          <w:tab w:val="num" w:pos="1800"/>
+          <w:tab w:val="num" w:pos="2160"/>
         </w:tabs>
-        <w:ind w:left="1800" w:hanging="360"/>
+        <w:ind w:left="2160" w:hanging="360"/>
       </w:pPr>
     </w:lvl>
     <w:lvl w:ilvl="3" w:tentative="1">
@@ -10105,9 +10135,9 @@
       <w:lvlJc w:val="left"/>
       <w:pPr>
         <w:tabs>
-          <w:tab w:val="num" w:pos="2520"/>
+          <w:tab w:val="num" w:pos="2880"/>
         </w:tabs>
-        <w:ind w:left="2520" w:hanging="360"/>
+        <w:ind w:left="2880" w:hanging="360"/>
       </w:pPr>
     </w:lvl>
     <w:lvl w:ilvl="4" w:tentative="1">
@@ -10117,9 +10147,9 @@
       <w:lvlJc w:val="left"/>
       <w:pPr>
         <w:tabs>
-          <w:tab w:val="num" w:pos="3240"/>
+          <w:tab w:val="num" w:pos="3600"/>
         </w:tabs>
-        <w:ind w:left="3240" w:hanging="360"/>
+        <w:ind w:left="3600" w:hanging="360"/>
       </w:pPr>
     </w:lvl>
     <w:lvl w:ilvl="5" w:tentative="1">
@@ -10129,9 +10159,9 @@
       <w:lvlJc w:val="left"/>
       <w:pPr>
         <w:tabs>
-          <w:tab w:val="num" w:pos="3960"/>
+          <w:tab w:val="num" w:pos="4320"/>
         </w:tabs>
-        <w:ind w:left="3960" w:hanging="360"/>
+        <w:ind w:left="4320" w:hanging="360"/>
       </w:pPr>
     </w:lvl>
     <w:lvl w:ilvl="6" w:tentative="1">
@@ -10141,9 +10171,9 @@
       <w:lvlJc w:val="left"/>
       <w:pPr>
         <w:tabs>
-          <w:tab w:val="num" w:pos="4680"/>
+          <w:tab w:val="num" w:pos="5040"/>
         </w:tabs>
-        <w:ind w:left="4680" w:hanging="360"/>
+        <w:ind w:left="5040" w:hanging="360"/>
       </w:pPr>
     </w:lvl>
     <w:lvl w:ilvl="7" w:tentative="1">
@@ -10153,9 +10183,9 @@
       <w:lvlJc w:val="left"/>
       <w:pPr>
         <w:tabs>
-          <w:tab w:val="num" w:pos="5400"/>
+          <w:tab w:val="num" w:pos="5760"/>
         </w:tabs>
-        <w:ind w:left="5400" w:hanging="360"/>
+        <w:ind w:left="5760" w:hanging="360"/>
       </w:pPr>
     </w:lvl>
     <w:lvl w:ilvl="8" w:tentative="1">
@@ -10165,9 +10195,9 @@
       <w:lvlJc w:val="left"/>
       <w:pPr>
         <w:tabs>
-          <w:tab w:val="num" w:pos="6120"/>
+          <w:tab w:val="num" w:pos="6480"/>
         </w:tabs>
-        <w:ind w:left="6120" w:hanging="360"/>
+        <w:ind w:left="6480" w:hanging="360"/>
       </w:pPr>
     </w:lvl>
   </w:abstractNum>
@@ -10182,21 +10212,21 @@
       <w:lvlJc w:val="left"/>
       <w:pPr>
         <w:tabs>
-          <w:tab w:val="num" w:pos="360"/>
+          <w:tab w:val="num" w:pos="720"/>
         </w:tabs>
-        <w:ind w:left="360" w:hanging="360"/>
-      </w:pPr>
-    </w:lvl>
-    <w:lvl w:ilvl="1" w:tentative="1">
+        <w:ind w:left="720" w:hanging="360"/>
+      </w:pPr>
+    </w:lvl>
+    <w:lvl w:ilvl="1">
       <w:start w:val="1"/>
       <w:numFmt w:val="decimal"/>
       <w:lvlText w:val="%2."/>
       <w:lvlJc w:val="left"/>
       <w:pPr>
         <w:tabs>
-          <w:tab w:val="num" w:pos="1080"/>
+          <w:tab w:val="num" w:pos="1440"/>
         </w:tabs>
-        <w:ind w:left="1080" w:hanging="360"/>
+        <w:ind w:left="1440" w:hanging="360"/>
       </w:pPr>
     </w:lvl>
     <w:lvl w:ilvl="2" w:tentative="1">
@@ -10206,9 +10236,9 @@
       <w:lvlJc w:val="left"/>
       <w:pPr>
         <w:tabs>
-          <w:tab w:val="num" w:pos="1800"/>
+          <w:tab w:val="num" w:pos="2160"/>
         </w:tabs>
-        <w:ind w:left="1800" w:hanging="360"/>
+        <w:ind w:left="2160" w:hanging="360"/>
       </w:pPr>
     </w:lvl>
     <w:lvl w:ilvl="3" w:tentative="1">
@@ -10218,9 +10248,9 @@
       <w:lvlJc w:val="left"/>
       <w:pPr>
         <w:tabs>
-          <w:tab w:val="num" w:pos="2520"/>
+          <w:tab w:val="num" w:pos="2880"/>
         </w:tabs>
-        <w:ind w:left="2520" w:hanging="360"/>
+        <w:ind w:left="2880" w:hanging="360"/>
       </w:pPr>
     </w:lvl>
     <w:lvl w:ilvl="4" w:tentative="1">
@@ -10230,9 +10260,9 @@
       <w:lvlJc w:val="left"/>
       <w:pPr>
         <w:tabs>
-          <w:tab w:val="num" w:pos="3240"/>
+          <w:tab w:val="num" w:pos="3600"/>
         </w:tabs>
-        <w:ind w:left="3240" w:hanging="360"/>
+        <w:ind w:left="3600" w:hanging="360"/>
       </w:pPr>
     </w:lvl>
     <w:lvl w:ilvl="5" w:tentative="1">
@@ -10242,9 +10272,9 @@
       <w:lvlJc w:val="left"/>
       <w:pPr>
         <w:tabs>
-          <w:tab w:val="num" w:pos="3960"/>
+          <w:tab w:val="num" w:pos="4320"/>
         </w:tabs>
-        <w:ind w:left="3960" w:hanging="360"/>
+        <w:ind w:left="4320" w:hanging="360"/>
       </w:pPr>
     </w:lvl>
     <w:lvl w:ilvl="6" w:tentative="1">
@@ -10254,9 +10284,9 @@
       <w:lvlJc w:val="left"/>
       <w:pPr>
         <w:tabs>
-          <w:tab w:val="num" w:pos="4680"/>
+          <w:tab w:val="num" w:pos="5040"/>
         </w:tabs>
-        <w:ind w:left="4680" w:hanging="360"/>
+        <w:ind w:left="5040" w:hanging="360"/>
       </w:pPr>
     </w:lvl>
     <w:lvl w:ilvl="7" w:tentative="1">
@@ -10266,9 +10296,9 @@
       <w:lvlJc w:val="left"/>
       <w:pPr>
         <w:tabs>
-          <w:tab w:val="num" w:pos="5400"/>
+          <w:tab w:val="num" w:pos="5760"/>
         </w:tabs>
-        <w:ind w:left="5400" w:hanging="360"/>
+        <w:ind w:left="5760" w:hanging="360"/>
       </w:pPr>
     </w:lvl>
     <w:lvl w:ilvl="8" w:tentative="1">
@@ -10278,9 +10308,9 @@
       <w:lvlJc w:val="left"/>
       <w:pPr>
         <w:tabs>
-          <w:tab w:val="num" w:pos="6120"/>
+          <w:tab w:val="num" w:pos="6480"/>
         </w:tabs>
-        <w:ind w:left="6120" w:hanging="360"/>
+        <w:ind w:left="6480" w:hanging="360"/>
       </w:pPr>
     </w:lvl>
   </w:abstractNum>
@@ -10499,9 +10529,9 @@
       <w:lvlJc w:val="left"/>
       <w:pPr>
         <w:tabs>
-          <w:tab w:val="num" w:pos="360"/>
+          <w:tab w:val="num" w:pos="720"/>
         </w:tabs>
-        <w:ind w:left="360" w:hanging="360"/>
+        <w:ind w:left="720" w:hanging="360"/>
       </w:pPr>
     </w:lvl>
     <w:lvl w:ilvl="1" w:tentative="1">
@@ -10511,9 +10541,9 @@
       <w:lvlJc w:val="left"/>
       <w:pPr>
         <w:tabs>
-          <w:tab w:val="num" w:pos="1080"/>
+          <w:tab w:val="num" w:pos="1440"/>
         </w:tabs>
-        <w:ind w:left="1080" w:hanging="360"/>
+        <w:ind w:left="1440" w:hanging="360"/>
       </w:pPr>
     </w:lvl>
     <w:lvl w:ilvl="2" w:tentative="1">
@@ -10523,9 +10553,9 @@
       <w:lvlJc w:val="left"/>
       <w:pPr>
         <w:tabs>
-          <w:tab w:val="num" w:pos="1800"/>
+          <w:tab w:val="num" w:pos="2160"/>
         </w:tabs>
-        <w:ind w:left="1800" w:hanging="360"/>
+        <w:ind w:left="2160" w:hanging="360"/>
       </w:pPr>
     </w:lvl>
     <w:lvl w:ilvl="3" w:tentative="1">
@@ -10535,9 +10565,9 @@
       <w:lvlJc w:val="left"/>
       <w:pPr>
         <w:tabs>
-          <w:tab w:val="num" w:pos="2520"/>
+          <w:tab w:val="num" w:pos="2880"/>
         </w:tabs>
-        <w:ind w:left="2520" w:hanging="360"/>
+        <w:ind w:left="2880" w:hanging="360"/>
       </w:pPr>
     </w:lvl>
     <w:lvl w:ilvl="4" w:tentative="1">
@@ -10547,9 +10577,9 @@
       <w:lvlJc w:val="left"/>
       <w:pPr>
         <w:tabs>
-          <w:tab w:val="num" w:pos="3240"/>
+          <w:tab w:val="num" w:pos="3600"/>
         </w:tabs>
-        <w:ind w:left="3240" w:hanging="360"/>
+        <w:ind w:left="3600" w:hanging="360"/>
       </w:pPr>
     </w:lvl>
     <w:lvl w:ilvl="5" w:tentative="1">
@@ -10559,9 +10589,9 @@
       <w:lvlJc w:val="left"/>
       <w:pPr>
         <w:tabs>
-          <w:tab w:val="num" w:pos="3960"/>
+          <w:tab w:val="num" w:pos="4320"/>
         </w:tabs>
-        <w:ind w:left="3960" w:hanging="360"/>
+        <w:ind w:left="4320" w:hanging="360"/>
       </w:pPr>
     </w:lvl>
     <w:lvl w:ilvl="6" w:tentative="1">
@@ -10571,9 +10601,9 @@
       <w:lvlJc w:val="left"/>
       <w:pPr>
         <w:tabs>
-          <w:tab w:val="num" w:pos="4680"/>
+          <w:tab w:val="num" w:pos="5040"/>
         </w:tabs>
-        <w:ind w:left="4680" w:hanging="360"/>
+        <w:ind w:left="5040" w:hanging="360"/>
       </w:pPr>
     </w:lvl>
     <w:lvl w:ilvl="7" w:tentative="1">
@@ -10583,9 +10613,9 @@
       <w:lvlJc w:val="left"/>
       <w:pPr>
         <w:tabs>
-          <w:tab w:val="num" w:pos="5400"/>
+          <w:tab w:val="num" w:pos="5760"/>
         </w:tabs>
-        <w:ind w:left="5400" w:hanging="360"/>
+        <w:ind w:left="5760" w:hanging="360"/>
       </w:pPr>
     </w:lvl>
     <w:lvl w:ilvl="8" w:tentative="1">
@@ -10595,9 +10625,9 @@
       <w:lvlJc w:val="left"/>
       <w:pPr>
         <w:tabs>
-          <w:tab w:val="num" w:pos="6120"/>
+          <w:tab w:val="num" w:pos="6480"/>
         </w:tabs>
-        <w:ind w:left="6120" w:hanging="360"/>
+        <w:ind w:left="6480" w:hanging="360"/>
       </w:pPr>
     </w:lvl>
   </w:abstractNum>
@@ -11319,6 +11349,7 @@
   <w:style w:type="character" w:default="1" w:styleId="DefaultParagraphFont">
     <w:name w:val="Default Paragraph Font"/>
     <w:uiPriority w:val="1"/>
+    <w:semiHidden/>
     <w:unhideWhenUsed/>
   </w:style>
   <w:style w:type="table" w:default="1" w:styleId="TableNormal">

</xml_diff>